<commit_message>
Almost finished version of the project plan and the URS
</commit_message>
<xml_diff>
--- a/Project plan.docx
+++ b/Project plan.docx
@@ -3734,6 +3734,7 @@
                               <w:dataBinding w:prefixMappings="xmlns:ns0='http://purl.org/dc/elements/1.1/' xmlns:ns1='http://schemas.openxmlformats.org/package/2006/metadata/core-properties' " w:xpath="/ns1:coreProperties[1]/ns0:title[1]" w:storeItemID="{6C3C8BC8-F283-45AE-878A-BAB7291924A1}"/>
                               <w:text/>
                             </w:sdtPr>
+                            <w:sdtEndPr/>
                             <w:sdtContent>
                               <w:r>
                                 <w:rPr>
@@ -3769,6 +3770,7 @@
                               <w:dataBinding w:prefixMappings="xmlns:ns0='http://purl.org/dc/elements/1.1/' xmlns:ns1='http://schemas.openxmlformats.org/package/2006/metadata/core-properties' " w:xpath="/ns1:coreProperties[1]/ns0:subject[1]" w:storeItemID="{6C3C8BC8-F283-45AE-878A-BAB7291924A1}"/>
                               <w:text/>
                             </w:sdtPr>
+                            <w:sdtEndPr/>
                             <w:sdtContent>
                               <w:r>
                                 <w:rPr>
@@ -5639,20 +5641,6 @@
           <w:szCs w:val="26"/>
         </w:rPr>
       </w:pPr>
-      <w:r>
-        <w:rPr>
-          <w:sz w:val="26"/>
-          <w:szCs w:val="26"/>
-        </w:rPr>
-        <w:t>.</w:t>
-      </w:r>
-      <w:r>
-        <w:rPr>
-          <w:sz w:val="26"/>
-          <w:szCs w:val="26"/>
-        </w:rPr>
-        <w:t xml:space="preserve"> </w:t>
-      </w:r>
     </w:p>
     <w:p>
       <w:pPr>
@@ -6102,157 +6090,169 @@
           <w:rFonts w:ascii="Calibri" w:hAnsi="Calibri" w:cs="Calibri"/>
           <w:sz w:val="26"/>
           <w:szCs w:val="26"/>
+        </w:rPr>
+      </w:pPr>
+      <w:r>
+        <w:rPr>
+          <w:sz w:val="26"/>
+          <w:szCs w:val="26"/>
+        </w:rPr>
+        <w:tab/>
+      </w:r>
+      <w:r>
+        <w:rPr>
+          <w:rFonts w:ascii="Calibri" w:hAnsi="Calibri" w:cs="Calibri"/>
+          <w:sz w:val="26"/>
+          <w:szCs w:val="26"/>
+        </w:rPr>
+        <w:t>During our working process we have the following constraints of the project management</w:t>
+      </w:r>
+      <w:r>
+        <w:rPr>
+          <w:rFonts w:ascii="Calibri" w:hAnsi="Calibri" w:cs="Calibri"/>
+          <w:sz w:val="26"/>
+          <w:szCs w:val="26"/>
+        </w:rPr>
+        <w:t>:</w:t>
+      </w:r>
+    </w:p>
+    <w:p>
+      <w:pPr>
+        <w:pStyle w:val="ListParagraph"/>
+        <w:numPr>
+          <w:ilvl w:val="0"/>
+          <w:numId w:val="17"/>
+        </w:numPr>
+        <w:jc w:val="both"/>
+        <w:rPr>
+          <w:rFonts w:ascii="Calibri" w:hAnsi="Calibri" w:cs="Calibri"/>
+          <w:sz w:val="26"/>
+          <w:szCs w:val="26"/>
+        </w:rPr>
+      </w:pPr>
+      <w:r>
+        <w:rPr>
+          <w:rFonts w:ascii="Calibri" w:hAnsi="Calibri" w:cs="Calibri"/>
+          <w:sz w:val="26"/>
+          <w:szCs w:val="26"/>
+        </w:rPr>
+        <w:t xml:space="preserve">Limited time </w:t>
+      </w:r>
+    </w:p>
+    <w:p>
+      <w:pPr>
+        <w:pStyle w:val="ListParagraph"/>
+        <w:numPr>
+          <w:ilvl w:val="0"/>
+          <w:numId w:val="17"/>
+        </w:numPr>
+        <w:jc w:val="both"/>
+        <w:rPr>
+          <w:rFonts w:ascii="Calibri" w:hAnsi="Calibri" w:cs="Calibri"/>
+          <w:sz w:val="26"/>
+          <w:szCs w:val="26"/>
+        </w:rPr>
+      </w:pPr>
+      <w:r>
+        <w:rPr>
+          <w:rFonts w:ascii="Calibri" w:hAnsi="Calibri" w:cs="Calibri"/>
+          <w:sz w:val="26"/>
+          <w:szCs w:val="26"/>
+        </w:rPr>
+        <w:t>Usage of version control system</w:t>
+      </w:r>
+    </w:p>
+    <w:p>
+      <w:pPr>
+        <w:pStyle w:val="ListParagraph"/>
+        <w:numPr>
+          <w:ilvl w:val="0"/>
+          <w:numId w:val="17"/>
+        </w:numPr>
+        <w:jc w:val="both"/>
+        <w:rPr>
+          <w:rFonts w:ascii="Calibri" w:hAnsi="Calibri" w:cs="Calibri"/>
+          <w:sz w:val="26"/>
+          <w:szCs w:val="26"/>
+        </w:rPr>
+      </w:pPr>
+      <w:r>
+        <w:rPr>
+          <w:rFonts w:ascii="Calibri" w:hAnsi="Calibri" w:cs="Calibri"/>
+          <w:sz w:val="26"/>
+          <w:szCs w:val="26"/>
+        </w:rPr>
+        <w:t>Deliver a documentation of the project (project plan, URS, UML diagram, project report)</w:t>
+      </w:r>
+    </w:p>
+    <w:p>
+      <w:pPr>
+        <w:pStyle w:val="ListParagraph"/>
+        <w:numPr>
+          <w:ilvl w:val="0"/>
+          <w:numId w:val="17"/>
+        </w:numPr>
+        <w:jc w:val="both"/>
+        <w:rPr>
+          <w:rFonts w:ascii="Calibri" w:hAnsi="Calibri" w:cs="Calibri"/>
+          <w:sz w:val="26"/>
+          <w:szCs w:val="26"/>
+        </w:rPr>
+      </w:pPr>
+      <w:r>
+        <w:rPr>
+          <w:rFonts w:ascii="Calibri" w:hAnsi="Calibri" w:cs="Calibri"/>
+          <w:sz w:val="26"/>
+          <w:szCs w:val="26"/>
+        </w:rPr>
+        <w:t>Deliver a test plan</w:t>
+      </w:r>
+    </w:p>
+    <w:p>
+      <w:pPr>
+        <w:pStyle w:val="ListParagraph"/>
+        <w:numPr>
+          <w:ilvl w:val="0"/>
+          <w:numId w:val="17"/>
+        </w:numPr>
+        <w:jc w:val="both"/>
+        <w:rPr>
+          <w:rFonts w:ascii="Calibri" w:hAnsi="Calibri" w:cs="Calibri"/>
+          <w:sz w:val="26"/>
+          <w:szCs w:val="26"/>
+        </w:rPr>
+      </w:pPr>
+      <w:r>
+        <w:rPr>
+          <w:rFonts w:ascii="Calibri" w:hAnsi="Calibri" w:cs="Calibri"/>
+          <w:sz w:val="26"/>
+          <w:szCs w:val="26"/>
+        </w:rPr>
+        <w:t>Preparation of agenda of the meeting and keep track of the meeting minutes</w:t>
+      </w:r>
+    </w:p>
+    <w:p>
+      <w:pPr>
+        <w:jc w:val="both"/>
+        <w:rPr>
+          <w:rFonts w:ascii="Calibri" w:hAnsi="Calibri" w:cs="Calibri"/>
+          <w:sz w:val="26"/>
+          <w:szCs w:val="26"/>
           <w:lang w:val="bg-BG"/>
         </w:rPr>
       </w:pPr>
       <w:r>
         <w:rPr>
-          <w:sz w:val="26"/>
-          <w:szCs w:val="26"/>
+          <w:rFonts w:ascii="Calibri" w:hAnsi="Calibri" w:cs="Calibri"/>
+          <w:sz w:val="26"/>
+          <w:szCs w:val="26"/>
+          <w:lang w:val="bg-BG"/>
         </w:rPr>
         <w:tab/>
       </w:r>
-      <w:r>
-        <w:rPr>
-          <w:rFonts w:ascii="Calibri" w:hAnsi="Calibri" w:cs="Calibri"/>
-          <w:sz w:val="26"/>
-          <w:szCs w:val="26"/>
-        </w:rPr>
-        <w:t xml:space="preserve">During our working process we have the following constraints of the project management. First, the </w:t>
-      </w:r>
-      <w:proofErr w:type="gramStart"/>
-      <w:r>
-        <w:rPr>
-          <w:rFonts w:ascii="Calibri" w:hAnsi="Calibri" w:cs="Calibri"/>
-          <w:sz w:val="26"/>
-          <w:szCs w:val="26"/>
-        </w:rPr>
-        <w:t>time</w:t>
-      </w:r>
-      <w:r>
-        <w:rPr>
-          <w:rFonts w:ascii="Calibri" w:hAnsi="Calibri" w:cs="Calibri"/>
-          <w:sz w:val="26"/>
-          <w:szCs w:val="26"/>
-        </w:rPr>
-        <w:t xml:space="preserve"> period</w:t>
-      </w:r>
-      <w:proofErr w:type="gramEnd"/>
-      <w:r>
-        <w:rPr>
-          <w:rFonts w:ascii="Calibri" w:hAnsi="Calibri" w:cs="Calibri"/>
-          <w:sz w:val="26"/>
-          <w:szCs w:val="26"/>
-        </w:rPr>
-        <w:t xml:space="preserve"> we have at disposal for developing the software solution, which is six weeks. </w:t>
-      </w:r>
-      <w:r>
-        <w:rPr>
-          <w:rFonts w:ascii="Calibri" w:hAnsi="Calibri" w:cs="Calibri"/>
-          <w:sz w:val="26"/>
-          <w:szCs w:val="26"/>
-        </w:rPr>
-        <w:t xml:space="preserve">Another one is the requirement for usage of a version control system such as GitLab. </w:t>
-      </w:r>
-      <w:r>
-        <w:rPr>
-          <w:rFonts w:ascii="Calibri" w:hAnsi="Calibri" w:cs="Calibri"/>
-          <w:sz w:val="26"/>
-          <w:szCs w:val="26"/>
-        </w:rPr>
-        <w:t xml:space="preserve">Furthermore, we </w:t>
-      </w:r>
-      <w:r>
-        <w:rPr>
-          <w:rFonts w:ascii="Calibri" w:hAnsi="Calibri" w:cs="Calibri"/>
-          <w:sz w:val="26"/>
-          <w:szCs w:val="26"/>
-        </w:rPr>
-        <w:t>must</w:t>
-      </w:r>
-      <w:r>
-        <w:rPr>
-          <w:rFonts w:ascii="Calibri" w:hAnsi="Calibri" w:cs="Calibri"/>
-          <w:sz w:val="26"/>
-          <w:szCs w:val="26"/>
-        </w:rPr>
-        <w:t xml:space="preserve"> deliver very detailed and well explained and visualised, when needed, documentation of the project like project plan, User Requirement Specification (URS), a UML diagram and a project report. </w:t>
-      </w:r>
-      <w:r>
-        <w:rPr>
-          <w:rFonts w:ascii="Calibri" w:hAnsi="Calibri" w:cs="Calibri"/>
-          <w:sz w:val="26"/>
-          <w:szCs w:val="26"/>
-        </w:rPr>
-        <w:t>When we are finished with the implementation of the code, we will also have to work on a test plan to determine if the application works according to the requirements and the expectations of the client.</w:t>
-      </w:r>
-      <w:r>
-        <w:rPr>
-          <w:rFonts w:ascii="Calibri" w:hAnsi="Calibri" w:cs="Calibri"/>
-          <w:sz w:val="26"/>
-          <w:szCs w:val="26"/>
-        </w:rPr>
-        <w:t xml:space="preserve"> And finally, during all our meeting, regardless of the </w:t>
-      </w:r>
-      <w:r>
-        <w:rPr>
-          <w:rFonts w:ascii="Calibri" w:hAnsi="Calibri" w:cs="Calibri"/>
-          <w:sz w:val="26"/>
-          <w:szCs w:val="26"/>
-        </w:rPr>
-        <w:t>person they were carried out with,</w:t>
-      </w:r>
-      <w:r>
-        <w:rPr>
-          <w:rFonts w:ascii="Calibri" w:hAnsi="Calibri" w:cs="Calibri"/>
-          <w:sz w:val="26"/>
-          <w:szCs w:val="26"/>
-          <w:lang w:val="bg-BG"/>
-        </w:rPr>
-        <w:t xml:space="preserve"> </w:t>
-      </w:r>
-      <w:r>
-        <w:rPr>
-          <w:rFonts w:ascii="Calibri" w:hAnsi="Calibri" w:cs="Calibri"/>
-          <w:sz w:val="26"/>
-          <w:szCs w:val="26"/>
-        </w:rPr>
-        <w:t xml:space="preserve">the client or the coordinator of the meeting, </w:t>
-      </w:r>
-      <w:r>
-        <w:rPr>
-          <w:rFonts w:ascii="Calibri" w:hAnsi="Calibri" w:cs="Calibri"/>
-          <w:sz w:val="26"/>
-          <w:szCs w:val="26"/>
-        </w:rPr>
-        <w:t xml:space="preserve">we should prepare agenda of it with the important discussion points and keep track of the meeting minutes, so everyone can have easy access to the gathered information from the discussion and </w:t>
-      </w:r>
-      <w:r>
-        <w:rPr>
-          <w:rFonts w:ascii="Calibri" w:hAnsi="Calibri" w:cs="Calibri"/>
-          <w:sz w:val="26"/>
-          <w:szCs w:val="26"/>
-        </w:rPr>
-        <w:t xml:space="preserve">all the decisions </w:t>
-      </w:r>
-      <w:r>
-        <w:rPr>
-          <w:rFonts w:ascii="Calibri" w:hAnsi="Calibri" w:cs="Calibri"/>
-          <w:sz w:val="26"/>
-          <w:szCs w:val="26"/>
-        </w:rPr>
-        <w:t xml:space="preserve">that were made. </w:t>
-      </w:r>
-      <w:r>
-        <w:rPr>
-          <w:rFonts w:ascii="Calibri" w:hAnsi="Calibri" w:cs="Calibri"/>
-          <w:sz w:val="26"/>
-          <w:szCs w:val="26"/>
-          <w:lang w:val="bg-BG"/>
-        </w:rPr>
-        <w:tab/>
-      </w:r>
     </w:p>
+    <w:p/>
+    <w:p/>
     <w:p/>
     <w:p/>
     <w:p/>
@@ -6500,102 +6500,16 @@
 <file path=word/numbering.xml><?xml version="1.0" encoding="utf-8"?>
 <w:numbering xmlns:wpc="http://schemas.microsoft.com/office/word/2010/wordprocessingCanvas" xmlns:cx="http://schemas.microsoft.com/office/drawing/2014/chartex" xmlns:cx1="http://schemas.microsoft.com/office/drawing/2015/9/8/chartex" xmlns:cx2="http://schemas.microsoft.com/office/drawing/2015/10/21/chartex" xmlns:cx3="http://schemas.microsoft.com/office/drawing/2016/5/9/chartex" xmlns:cx4="http://schemas.microsoft.com/office/drawing/2016/5/10/chartex" xmlns:cx5="http://schemas.microsoft.com/office/drawing/2016/5/11/chartex" xmlns:cx6="http://schemas.microsoft.com/office/drawing/2016/5/12/chartex" xmlns:cx7="http://schemas.microsoft.com/office/drawing/2016/5/13/chartex" xmlns:cx8="http://schemas.microsoft.com/office/drawing/2016/5/14/chartex" xmlns:mc="http://schemas.openxmlformats.org/markup-compatibility/2006" xmlns:aink="http://schemas.microsoft.com/office/drawing/2016/ink" xmlns:am3d="http://schemas.microsoft.com/office/drawing/2017/model3d" xmlns:o="urn:schemas-microsoft-com:office:office" xmlns:r="http://schemas.openxmlformats.org/officeDocument/2006/relationships" xmlns:m="http://schemas.openxmlformats.org/officeDocument/2006/math" xmlns:v="urn:schemas-microsoft-com:vml" xmlns:wp14="http://schemas.microsoft.com/office/word/2010/wordprocessingDrawing" xmlns:wp="http://schemas.openxmlformats.org/drawingml/2006/wordprocessingDrawing" xmlns:w10="urn:schemas-microsoft-com:office:word" xmlns:w="http://schemas.openxmlformats.org/wordprocessingml/2006/main" xmlns:w14="http://schemas.microsoft.com/office/word/2010/wordml" xmlns:w15="http://schemas.microsoft.com/office/word/2012/wordml" xmlns:w16cex="http://schemas.microsoft.com/office/word/2018/wordml/cex" xmlns:w16cid="http://schemas.microsoft.com/office/word/2016/wordml/cid" xmlns:w16="http://schemas.microsoft.com/office/word/2018/wordml" xmlns:w16sdtdh="http://schemas.microsoft.com/office/word/2020/wordml/sdtdatahash" xmlns:w16se="http://schemas.microsoft.com/office/word/2015/wordml/symex" xmlns:wpg="http://schemas.microsoft.com/office/word/2010/wordprocessingGroup" xmlns:wpi="http://schemas.microsoft.com/office/word/2010/wordprocessingInk" xmlns:wne="http://schemas.microsoft.com/office/word/2006/wordml" xmlns:wps="http://schemas.microsoft.com/office/word/2010/wordprocessingShape" mc:Ignorable="w14 w15 w16se w16cid w16 w16cex w16sdtdh wp14">
   <w:abstractNum w:abstractNumId="0" w15:restartNumberingAfterBreak="0">
-    <w:nsid w:val="1482775B"/>
-    <w:multiLevelType w:val="multilevel"/>
-    <w:tmpl w:val="0EBA3C40"/>
-    <w:lvl w:ilvl="0">
-      <w:start w:val="1"/>
-      <w:numFmt w:val="decimal"/>
-      <w:lvlText w:val="%1"/>
-      <w:lvlJc w:val="left"/>
-      <w:pPr>
-        <w:ind w:left="432" w:hanging="432"/>
-      </w:pPr>
-    </w:lvl>
-    <w:lvl w:ilvl="1">
-      <w:start w:val="1"/>
-      <w:numFmt w:val="decimal"/>
-      <w:lvlText w:val="%1.%2"/>
-      <w:lvlJc w:val="left"/>
-      <w:pPr>
-        <w:ind w:left="576" w:hanging="576"/>
-      </w:pPr>
-    </w:lvl>
-    <w:lvl w:ilvl="2">
-      <w:start w:val="1"/>
-      <w:numFmt w:val="decimal"/>
-      <w:lvlText w:val="%1.%2.%3"/>
-      <w:lvlJc w:val="left"/>
-      <w:pPr>
-        <w:ind w:left="720" w:hanging="720"/>
-      </w:pPr>
-    </w:lvl>
-    <w:lvl w:ilvl="3">
-      <w:start w:val="1"/>
-      <w:numFmt w:val="decimal"/>
-      <w:lvlText w:val="%1.%2.%3.%4"/>
-      <w:lvlJc w:val="left"/>
-      <w:pPr>
-        <w:ind w:left="864" w:hanging="864"/>
-      </w:pPr>
-    </w:lvl>
-    <w:lvl w:ilvl="4">
-      <w:start w:val="1"/>
-      <w:numFmt w:val="decimal"/>
-      <w:lvlText w:val="%1.%2.%3.%4.%5"/>
-      <w:lvlJc w:val="left"/>
-      <w:pPr>
-        <w:ind w:left="1008" w:hanging="1008"/>
-      </w:pPr>
-    </w:lvl>
-    <w:lvl w:ilvl="5">
-      <w:start w:val="1"/>
-      <w:numFmt w:val="decimal"/>
-      <w:lvlText w:val="%1.%2.%3.%4.%5.%6"/>
-      <w:lvlJc w:val="left"/>
-      <w:pPr>
-        <w:ind w:left="1152" w:hanging="1152"/>
-      </w:pPr>
-    </w:lvl>
-    <w:lvl w:ilvl="6">
-      <w:start w:val="1"/>
-      <w:numFmt w:val="decimal"/>
-      <w:lvlText w:val="%1.%2.%3.%4.%5.%6.%7"/>
-      <w:lvlJc w:val="left"/>
-      <w:pPr>
-        <w:ind w:left="1296" w:hanging="1296"/>
-      </w:pPr>
-    </w:lvl>
-    <w:lvl w:ilvl="7">
-      <w:start w:val="1"/>
-      <w:numFmt w:val="decimal"/>
-      <w:lvlText w:val="%1.%2.%3.%4.%5.%6.%7.%8"/>
-      <w:lvlJc w:val="left"/>
-      <w:pPr>
-        <w:ind w:left="1440" w:hanging="1440"/>
-      </w:pPr>
-    </w:lvl>
-    <w:lvl w:ilvl="8">
-      <w:start w:val="1"/>
-      <w:numFmt w:val="decimal"/>
-      <w:lvlText w:val="%1.%2.%3.%4.%5.%6.%7.%8.%9"/>
-      <w:lvlJc w:val="left"/>
-      <w:pPr>
-        <w:ind w:left="1584" w:hanging="1584"/>
-      </w:pPr>
-    </w:lvl>
-  </w:abstractNum>
-  <w:abstractNum w:abstractNumId="1" w15:restartNumberingAfterBreak="0">
-    <w:nsid w:val="28197BD7"/>
+    <w:nsid w:val="064C31F4"/>
     <w:multiLevelType w:val="hybridMultilevel"/>
-    <w:tmpl w:val="5D2A8120"/>
+    <w:tmpl w:val="4FC4963E"/>
     <w:lvl w:ilvl="0" w:tplc="08090001">
       <w:start w:val="1"/>
       <w:numFmt w:val="bullet"/>
       <w:lvlText w:val=""/>
       <w:lvlJc w:val="left"/>
       <w:pPr>
-        <w:ind w:left="3600" w:hanging="360"/>
+        <w:ind w:left="720" w:hanging="360"/>
       </w:pPr>
       <w:rPr>
         <w:rFonts w:ascii="Symbol" w:hAnsi="Symbol" w:hint="default"/>
@@ -6607,7 +6521,7 @@
       <w:lvlText w:val="o"/>
       <w:lvlJc w:val="left"/>
       <w:pPr>
-        <w:ind w:left="4320" w:hanging="360"/>
+        <w:ind w:left="1440" w:hanging="360"/>
       </w:pPr>
       <w:rPr>
         <w:rFonts w:ascii="Courier New" w:hAnsi="Courier New" w:cs="Courier New" w:hint="default"/>
@@ -6619,7 +6533,7 @@
       <w:lvlText w:val=""/>
       <w:lvlJc w:val="left"/>
       <w:pPr>
-        <w:ind w:left="5040" w:hanging="360"/>
+        <w:ind w:left="2160" w:hanging="360"/>
       </w:pPr>
       <w:rPr>
         <w:rFonts w:ascii="Wingdings" w:hAnsi="Wingdings" w:hint="default"/>
@@ -6631,7 +6545,7 @@
       <w:lvlText w:val=""/>
       <w:lvlJc w:val="left"/>
       <w:pPr>
-        <w:ind w:left="5760" w:hanging="360"/>
+        <w:ind w:left="2880" w:hanging="360"/>
       </w:pPr>
       <w:rPr>
         <w:rFonts w:ascii="Symbol" w:hAnsi="Symbol" w:hint="default"/>
@@ -6643,7 +6557,7 @@
       <w:lvlText w:val="o"/>
       <w:lvlJc w:val="left"/>
       <w:pPr>
-        <w:ind w:left="6480" w:hanging="360"/>
+        <w:ind w:left="3600" w:hanging="360"/>
       </w:pPr>
       <w:rPr>
         <w:rFonts w:ascii="Courier New" w:hAnsi="Courier New" w:cs="Courier New" w:hint="default"/>
@@ -6655,7 +6569,7 @@
       <w:lvlText w:val=""/>
       <w:lvlJc w:val="left"/>
       <w:pPr>
-        <w:ind w:left="7200" w:hanging="360"/>
+        <w:ind w:left="4320" w:hanging="360"/>
       </w:pPr>
       <w:rPr>
         <w:rFonts w:ascii="Wingdings" w:hAnsi="Wingdings" w:hint="default"/>
@@ -6667,7 +6581,7 @@
       <w:lvlText w:val=""/>
       <w:lvlJc w:val="left"/>
       <w:pPr>
-        <w:ind w:left="7920" w:hanging="360"/>
+        <w:ind w:left="5040" w:hanging="360"/>
       </w:pPr>
       <w:rPr>
         <w:rFonts w:ascii="Symbol" w:hAnsi="Symbol" w:hint="default"/>
@@ -6679,7 +6593,7 @@
       <w:lvlText w:val="o"/>
       <w:lvlJc w:val="left"/>
       <w:pPr>
-        <w:ind w:left="8640" w:hanging="360"/>
+        <w:ind w:left="5760" w:hanging="360"/>
       </w:pPr>
       <w:rPr>
         <w:rFonts w:ascii="Courier New" w:hAnsi="Courier New" w:cs="Courier New" w:hint="default"/>
@@ -6691,24 +6605,110 @@
       <w:lvlText w:val=""/>
       <w:lvlJc w:val="left"/>
       <w:pPr>
-        <w:ind w:left="9360" w:hanging="360"/>
+        <w:ind w:left="6480" w:hanging="360"/>
       </w:pPr>
       <w:rPr>
         <w:rFonts w:ascii="Wingdings" w:hAnsi="Wingdings" w:hint="default"/>
       </w:rPr>
     </w:lvl>
   </w:abstractNum>
+  <w:abstractNum w:abstractNumId="1" w15:restartNumberingAfterBreak="0">
+    <w:nsid w:val="1482775B"/>
+    <w:multiLevelType w:val="multilevel"/>
+    <w:tmpl w:val="0EBA3C40"/>
+    <w:lvl w:ilvl="0">
+      <w:start w:val="1"/>
+      <w:numFmt w:val="decimal"/>
+      <w:lvlText w:val="%1"/>
+      <w:lvlJc w:val="left"/>
+      <w:pPr>
+        <w:ind w:left="432" w:hanging="432"/>
+      </w:pPr>
+    </w:lvl>
+    <w:lvl w:ilvl="1">
+      <w:start w:val="1"/>
+      <w:numFmt w:val="decimal"/>
+      <w:lvlText w:val="%1.%2"/>
+      <w:lvlJc w:val="left"/>
+      <w:pPr>
+        <w:ind w:left="576" w:hanging="576"/>
+      </w:pPr>
+    </w:lvl>
+    <w:lvl w:ilvl="2">
+      <w:start w:val="1"/>
+      <w:numFmt w:val="decimal"/>
+      <w:lvlText w:val="%1.%2.%3"/>
+      <w:lvlJc w:val="left"/>
+      <w:pPr>
+        <w:ind w:left="720" w:hanging="720"/>
+      </w:pPr>
+    </w:lvl>
+    <w:lvl w:ilvl="3">
+      <w:start w:val="1"/>
+      <w:numFmt w:val="decimal"/>
+      <w:lvlText w:val="%1.%2.%3.%4"/>
+      <w:lvlJc w:val="left"/>
+      <w:pPr>
+        <w:ind w:left="864" w:hanging="864"/>
+      </w:pPr>
+    </w:lvl>
+    <w:lvl w:ilvl="4">
+      <w:start w:val="1"/>
+      <w:numFmt w:val="decimal"/>
+      <w:lvlText w:val="%1.%2.%3.%4.%5"/>
+      <w:lvlJc w:val="left"/>
+      <w:pPr>
+        <w:ind w:left="1008" w:hanging="1008"/>
+      </w:pPr>
+    </w:lvl>
+    <w:lvl w:ilvl="5">
+      <w:start w:val="1"/>
+      <w:numFmt w:val="decimal"/>
+      <w:lvlText w:val="%1.%2.%3.%4.%5.%6"/>
+      <w:lvlJc w:val="left"/>
+      <w:pPr>
+        <w:ind w:left="1152" w:hanging="1152"/>
+      </w:pPr>
+    </w:lvl>
+    <w:lvl w:ilvl="6">
+      <w:start w:val="1"/>
+      <w:numFmt w:val="decimal"/>
+      <w:lvlText w:val="%1.%2.%3.%4.%5.%6.%7"/>
+      <w:lvlJc w:val="left"/>
+      <w:pPr>
+        <w:ind w:left="1296" w:hanging="1296"/>
+      </w:pPr>
+    </w:lvl>
+    <w:lvl w:ilvl="7">
+      <w:start w:val="1"/>
+      <w:numFmt w:val="decimal"/>
+      <w:lvlText w:val="%1.%2.%3.%4.%5.%6.%7.%8"/>
+      <w:lvlJc w:val="left"/>
+      <w:pPr>
+        <w:ind w:left="1440" w:hanging="1440"/>
+      </w:pPr>
+    </w:lvl>
+    <w:lvl w:ilvl="8">
+      <w:start w:val="1"/>
+      <w:numFmt w:val="decimal"/>
+      <w:lvlText w:val="%1.%2.%3.%4.%5.%6.%7.%8.%9"/>
+      <w:lvlJc w:val="left"/>
+      <w:pPr>
+        <w:ind w:left="1584" w:hanging="1584"/>
+      </w:pPr>
+    </w:lvl>
+  </w:abstractNum>
   <w:abstractNum w:abstractNumId="2" w15:restartNumberingAfterBreak="0">
-    <w:nsid w:val="29572E70"/>
+    <w:nsid w:val="28197BD7"/>
     <w:multiLevelType w:val="hybridMultilevel"/>
-    <w:tmpl w:val="690C6F40"/>
+    <w:tmpl w:val="5D2A8120"/>
     <w:lvl w:ilvl="0" w:tplc="08090001">
       <w:start w:val="1"/>
       <w:numFmt w:val="bullet"/>
       <w:lvlText w:val=""/>
       <w:lvlJc w:val="left"/>
       <w:pPr>
-        <w:ind w:left="720" w:hanging="360"/>
+        <w:ind w:left="3600" w:hanging="360"/>
       </w:pPr>
       <w:rPr>
         <w:rFonts w:ascii="Symbol" w:hAnsi="Symbol" w:hint="default"/>
@@ -6720,7 +6720,7 @@
       <w:lvlText w:val="o"/>
       <w:lvlJc w:val="left"/>
       <w:pPr>
-        <w:ind w:left="1440" w:hanging="360"/>
+        <w:ind w:left="4320" w:hanging="360"/>
       </w:pPr>
       <w:rPr>
         <w:rFonts w:ascii="Courier New" w:hAnsi="Courier New" w:cs="Courier New" w:hint="default"/>
@@ -6732,7 +6732,7 @@
       <w:lvlText w:val=""/>
       <w:lvlJc w:val="left"/>
       <w:pPr>
-        <w:ind w:left="2160" w:hanging="360"/>
+        <w:ind w:left="5040" w:hanging="360"/>
       </w:pPr>
       <w:rPr>
         <w:rFonts w:ascii="Wingdings" w:hAnsi="Wingdings" w:hint="default"/>
@@ -6744,7 +6744,7 @@
       <w:lvlText w:val=""/>
       <w:lvlJc w:val="left"/>
       <w:pPr>
-        <w:ind w:left="2880" w:hanging="360"/>
+        <w:ind w:left="5760" w:hanging="360"/>
       </w:pPr>
       <w:rPr>
         <w:rFonts w:ascii="Symbol" w:hAnsi="Symbol" w:hint="default"/>
@@ -6756,7 +6756,7 @@
       <w:lvlText w:val="o"/>
       <w:lvlJc w:val="left"/>
       <w:pPr>
-        <w:ind w:left="3600" w:hanging="360"/>
+        <w:ind w:left="6480" w:hanging="360"/>
       </w:pPr>
       <w:rPr>
         <w:rFonts w:ascii="Courier New" w:hAnsi="Courier New" w:cs="Courier New" w:hint="default"/>
@@ -6768,7 +6768,7 @@
       <w:lvlText w:val=""/>
       <w:lvlJc w:val="left"/>
       <w:pPr>
-        <w:ind w:left="4320" w:hanging="360"/>
+        <w:ind w:left="7200" w:hanging="360"/>
       </w:pPr>
       <w:rPr>
         <w:rFonts w:ascii="Wingdings" w:hAnsi="Wingdings" w:hint="default"/>
@@ -6780,7 +6780,7 @@
       <w:lvlText w:val=""/>
       <w:lvlJc w:val="left"/>
       <w:pPr>
-        <w:ind w:left="5040" w:hanging="360"/>
+        <w:ind w:left="7920" w:hanging="360"/>
       </w:pPr>
       <w:rPr>
         <w:rFonts w:ascii="Symbol" w:hAnsi="Symbol" w:hint="default"/>
@@ -6792,7 +6792,7 @@
       <w:lvlText w:val="o"/>
       <w:lvlJc w:val="left"/>
       <w:pPr>
-        <w:ind w:left="5760" w:hanging="360"/>
+        <w:ind w:left="8640" w:hanging="360"/>
       </w:pPr>
       <w:rPr>
         <w:rFonts w:ascii="Courier New" w:hAnsi="Courier New" w:cs="Courier New" w:hint="default"/>
@@ -6804,7 +6804,7 @@
       <w:lvlText w:val=""/>
       <w:lvlJc w:val="left"/>
       <w:pPr>
-        <w:ind w:left="6480" w:hanging="360"/>
+        <w:ind w:left="9360" w:hanging="360"/>
       </w:pPr>
       <w:rPr>
         <w:rFonts w:ascii="Wingdings" w:hAnsi="Wingdings" w:hint="default"/>
@@ -6812,16 +6812,16 @@
     </w:lvl>
   </w:abstractNum>
   <w:abstractNum w:abstractNumId="3" w15:restartNumberingAfterBreak="0">
-    <w:nsid w:val="2BBE405D"/>
+    <w:nsid w:val="29572E70"/>
     <w:multiLevelType w:val="hybridMultilevel"/>
-    <w:tmpl w:val="F4CCC36C"/>
+    <w:tmpl w:val="690C6F40"/>
     <w:lvl w:ilvl="0" w:tplc="08090001">
       <w:start w:val="1"/>
       <w:numFmt w:val="bullet"/>
       <w:lvlText w:val=""/>
       <w:lvlJc w:val="left"/>
       <w:pPr>
-        <w:ind w:left="4320" w:hanging="360"/>
+        <w:ind w:left="720" w:hanging="360"/>
       </w:pPr>
       <w:rPr>
         <w:rFonts w:ascii="Symbol" w:hAnsi="Symbol" w:hint="default"/>
@@ -6833,7 +6833,7 @@
       <w:lvlText w:val="o"/>
       <w:lvlJc w:val="left"/>
       <w:pPr>
-        <w:ind w:left="5040" w:hanging="360"/>
+        <w:ind w:left="1440" w:hanging="360"/>
       </w:pPr>
       <w:rPr>
         <w:rFonts w:ascii="Courier New" w:hAnsi="Courier New" w:cs="Courier New" w:hint="default"/>
@@ -6845,7 +6845,7 @@
       <w:lvlText w:val=""/>
       <w:lvlJc w:val="left"/>
       <w:pPr>
-        <w:ind w:left="5760" w:hanging="360"/>
+        <w:ind w:left="2160" w:hanging="360"/>
       </w:pPr>
       <w:rPr>
         <w:rFonts w:ascii="Wingdings" w:hAnsi="Wingdings" w:hint="default"/>
@@ -6857,7 +6857,7 @@
       <w:lvlText w:val=""/>
       <w:lvlJc w:val="left"/>
       <w:pPr>
-        <w:ind w:left="6480" w:hanging="360"/>
+        <w:ind w:left="2880" w:hanging="360"/>
       </w:pPr>
       <w:rPr>
         <w:rFonts w:ascii="Symbol" w:hAnsi="Symbol" w:hint="default"/>
@@ -6869,7 +6869,7 @@
       <w:lvlText w:val="o"/>
       <w:lvlJc w:val="left"/>
       <w:pPr>
-        <w:ind w:left="7200" w:hanging="360"/>
+        <w:ind w:left="3600" w:hanging="360"/>
       </w:pPr>
       <w:rPr>
         <w:rFonts w:ascii="Courier New" w:hAnsi="Courier New" w:cs="Courier New" w:hint="default"/>
@@ -6881,7 +6881,7 @@
       <w:lvlText w:val=""/>
       <w:lvlJc w:val="left"/>
       <w:pPr>
-        <w:ind w:left="7920" w:hanging="360"/>
+        <w:ind w:left="4320" w:hanging="360"/>
       </w:pPr>
       <w:rPr>
         <w:rFonts w:ascii="Wingdings" w:hAnsi="Wingdings" w:hint="default"/>
@@ -6893,7 +6893,7 @@
       <w:lvlText w:val=""/>
       <w:lvlJc w:val="left"/>
       <w:pPr>
-        <w:ind w:left="8640" w:hanging="360"/>
+        <w:ind w:left="5040" w:hanging="360"/>
       </w:pPr>
       <w:rPr>
         <w:rFonts w:ascii="Symbol" w:hAnsi="Symbol" w:hint="default"/>
@@ -6905,7 +6905,7 @@
       <w:lvlText w:val="o"/>
       <w:lvlJc w:val="left"/>
       <w:pPr>
-        <w:ind w:left="9360" w:hanging="360"/>
+        <w:ind w:left="5760" w:hanging="360"/>
       </w:pPr>
       <w:rPr>
         <w:rFonts w:ascii="Courier New" w:hAnsi="Courier New" w:cs="Courier New" w:hint="default"/>
@@ -6917,7 +6917,7 @@
       <w:lvlText w:val=""/>
       <w:lvlJc w:val="left"/>
       <w:pPr>
-        <w:ind w:left="10080" w:hanging="360"/>
+        <w:ind w:left="6480" w:hanging="360"/>
       </w:pPr>
       <w:rPr>
         <w:rFonts w:ascii="Wingdings" w:hAnsi="Wingdings" w:hint="default"/>
@@ -6925,16 +6925,16 @@
     </w:lvl>
   </w:abstractNum>
   <w:abstractNum w:abstractNumId="4" w15:restartNumberingAfterBreak="0">
-    <w:nsid w:val="2D670B59"/>
+    <w:nsid w:val="2BBE405D"/>
     <w:multiLevelType w:val="hybridMultilevel"/>
-    <w:tmpl w:val="30A226E0"/>
+    <w:tmpl w:val="F4CCC36C"/>
     <w:lvl w:ilvl="0" w:tplc="08090001">
       <w:start w:val="1"/>
       <w:numFmt w:val="bullet"/>
       <w:lvlText w:val=""/>
       <w:lvlJc w:val="left"/>
       <w:pPr>
-        <w:ind w:left="720" w:hanging="360"/>
+        <w:ind w:left="4320" w:hanging="360"/>
       </w:pPr>
       <w:rPr>
         <w:rFonts w:ascii="Symbol" w:hAnsi="Symbol" w:hint="default"/>
@@ -6946,7 +6946,7 @@
       <w:lvlText w:val="o"/>
       <w:lvlJc w:val="left"/>
       <w:pPr>
-        <w:ind w:left="1440" w:hanging="360"/>
+        <w:ind w:left="5040" w:hanging="360"/>
       </w:pPr>
       <w:rPr>
         <w:rFonts w:ascii="Courier New" w:hAnsi="Courier New" w:cs="Courier New" w:hint="default"/>
@@ -6958,7 +6958,7 @@
       <w:lvlText w:val=""/>
       <w:lvlJc w:val="left"/>
       <w:pPr>
-        <w:ind w:left="2160" w:hanging="360"/>
+        <w:ind w:left="5760" w:hanging="360"/>
       </w:pPr>
       <w:rPr>
         <w:rFonts w:ascii="Wingdings" w:hAnsi="Wingdings" w:hint="default"/>
@@ -6970,7 +6970,7 @@
       <w:lvlText w:val=""/>
       <w:lvlJc w:val="left"/>
       <w:pPr>
-        <w:ind w:left="2880" w:hanging="360"/>
+        <w:ind w:left="6480" w:hanging="360"/>
       </w:pPr>
       <w:rPr>
         <w:rFonts w:ascii="Symbol" w:hAnsi="Symbol" w:hint="default"/>
@@ -6982,7 +6982,7 @@
       <w:lvlText w:val="o"/>
       <w:lvlJc w:val="left"/>
       <w:pPr>
-        <w:ind w:left="3600" w:hanging="360"/>
+        <w:ind w:left="7200" w:hanging="360"/>
       </w:pPr>
       <w:rPr>
         <w:rFonts w:ascii="Courier New" w:hAnsi="Courier New" w:cs="Courier New" w:hint="default"/>
@@ -6994,7 +6994,7 @@
       <w:lvlText w:val=""/>
       <w:lvlJc w:val="left"/>
       <w:pPr>
-        <w:ind w:left="4320" w:hanging="360"/>
+        <w:ind w:left="7920" w:hanging="360"/>
       </w:pPr>
       <w:rPr>
         <w:rFonts w:ascii="Wingdings" w:hAnsi="Wingdings" w:hint="default"/>
@@ -7006,7 +7006,7 @@
       <w:lvlText w:val=""/>
       <w:lvlJc w:val="left"/>
       <w:pPr>
-        <w:ind w:left="5040" w:hanging="360"/>
+        <w:ind w:left="8640" w:hanging="360"/>
       </w:pPr>
       <w:rPr>
         <w:rFonts w:ascii="Symbol" w:hAnsi="Symbol" w:hint="default"/>
@@ -7018,7 +7018,7 @@
       <w:lvlText w:val="o"/>
       <w:lvlJc w:val="left"/>
       <w:pPr>
-        <w:ind w:left="5760" w:hanging="360"/>
+        <w:ind w:left="9360" w:hanging="360"/>
       </w:pPr>
       <w:rPr>
         <w:rFonts w:ascii="Courier New" w:hAnsi="Courier New" w:cs="Courier New" w:hint="default"/>
@@ -7030,7 +7030,7 @@
       <w:lvlText w:val=""/>
       <w:lvlJc w:val="left"/>
       <w:pPr>
-        <w:ind w:left="6480" w:hanging="360"/>
+        <w:ind w:left="10080" w:hanging="360"/>
       </w:pPr>
       <w:rPr>
         <w:rFonts w:ascii="Wingdings" w:hAnsi="Wingdings" w:hint="default"/>
@@ -7038,9 +7038,9 @@
     </w:lvl>
   </w:abstractNum>
   <w:abstractNum w:abstractNumId="5" w15:restartNumberingAfterBreak="0">
-    <w:nsid w:val="3BFE3F73"/>
+    <w:nsid w:val="2D670B59"/>
     <w:multiLevelType w:val="hybridMultilevel"/>
-    <w:tmpl w:val="D6308590"/>
+    <w:tmpl w:val="30A226E0"/>
     <w:lvl w:ilvl="0" w:tplc="08090001">
       <w:start w:val="1"/>
       <w:numFmt w:val="bullet"/>
@@ -7151,16 +7151,16 @@
     </w:lvl>
   </w:abstractNum>
   <w:abstractNum w:abstractNumId="6" w15:restartNumberingAfterBreak="0">
-    <w:nsid w:val="755B03A8"/>
+    <w:nsid w:val="3BFE3F73"/>
     <w:multiLevelType w:val="hybridMultilevel"/>
-    <w:tmpl w:val="D71E5902"/>
+    <w:tmpl w:val="D6308590"/>
     <w:lvl w:ilvl="0" w:tplc="08090001">
       <w:start w:val="1"/>
       <w:numFmt w:val="bullet"/>
       <w:lvlText w:val=""/>
       <w:lvlJc w:val="left"/>
       <w:pPr>
-        <w:ind w:left="3600" w:hanging="360"/>
+        <w:ind w:left="720" w:hanging="360"/>
       </w:pPr>
       <w:rPr>
         <w:rFonts w:ascii="Symbol" w:hAnsi="Symbol" w:hint="default"/>
@@ -7172,7 +7172,7 @@
       <w:lvlText w:val="o"/>
       <w:lvlJc w:val="left"/>
       <w:pPr>
-        <w:ind w:left="4320" w:hanging="360"/>
+        <w:ind w:left="1440" w:hanging="360"/>
       </w:pPr>
       <w:rPr>
         <w:rFonts w:ascii="Courier New" w:hAnsi="Courier New" w:cs="Courier New" w:hint="default"/>
@@ -7184,7 +7184,7 @@
       <w:lvlText w:val=""/>
       <w:lvlJc w:val="left"/>
       <w:pPr>
-        <w:ind w:left="5040" w:hanging="360"/>
+        <w:ind w:left="2160" w:hanging="360"/>
       </w:pPr>
       <w:rPr>
         <w:rFonts w:ascii="Wingdings" w:hAnsi="Wingdings" w:hint="default"/>
@@ -7196,7 +7196,7 @@
       <w:lvlText w:val=""/>
       <w:lvlJc w:val="left"/>
       <w:pPr>
-        <w:ind w:left="5760" w:hanging="360"/>
+        <w:ind w:left="2880" w:hanging="360"/>
       </w:pPr>
       <w:rPr>
         <w:rFonts w:ascii="Symbol" w:hAnsi="Symbol" w:hint="default"/>
@@ -7208,7 +7208,7 @@
       <w:lvlText w:val="o"/>
       <w:lvlJc w:val="left"/>
       <w:pPr>
-        <w:ind w:left="6480" w:hanging="360"/>
+        <w:ind w:left="3600" w:hanging="360"/>
       </w:pPr>
       <w:rPr>
         <w:rFonts w:ascii="Courier New" w:hAnsi="Courier New" w:cs="Courier New" w:hint="default"/>
@@ -7220,7 +7220,7 @@
       <w:lvlText w:val=""/>
       <w:lvlJc w:val="left"/>
       <w:pPr>
-        <w:ind w:left="7200" w:hanging="360"/>
+        <w:ind w:left="4320" w:hanging="360"/>
       </w:pPr>
       <w:rPr>
         <w:rFonts w:ascii="Wingdings" w:hAnsi="Wingdings" w:hint="default"/>
@@ -7232,7 +7232,7 @@
       <w:lvlText w:val=""/>
       <w:lvlJc w:val="left"/>
       <w:pPr>
-        <w:ind w:left="7920" w:hanging="360"/>
+        <w:ind w:left="5040" w:hanging="360"/>
       </w:pPr>
       <w:rPr>
         <w:rFonts w:ascii="Symbol" w:hAnsi="Symbol" w:hint="default"/>
@@ -7244,7 +7244,7 @@
       <w:lvlText w:val="o"/>
       <w:lvlJc w:val="left"/>
       <w:pPr>
-        <w:ind w:left="8640" w:hanging="360"/>
+        <w:ind w:left="5760" w:hanging="360"/>
       </w:pPr>
       <w:rPr>
         <w:rFonts w:ascii="Courier New" w:hAnsi="Courier New" w:cs="Courier New" w:hint="default"/>
@@ -7256,6 +7256,119 @@
       <w:lvlText w:val=""/>
       <w:lvlJc w:val="left"/>
       <w:pPr>
+        <w:ind w:left="6480" w:hanging="360"/>
+      </w:pPr>
+      <w:rPr>
+        <w:rFonts w:ascii="Wingdings" w:hAnsi="Wingdings" w:hint="default"/>
+      </w:rPr>
+    </w:lvl>
+  </w:abstractNum>
+  <w:abstractNum w:abstractNumId="7" w15:restartNumberingAfterBreak="0">
+    <w:nsid w:val="755B03A8"/>
+    <w:multiLevelType w:val="hybridMultilevel"/>
+    <w:tmpl w:val="D71E5902"/>
+    <w:lvl w:ilvl="0" w:tplc="08090001">
+      <w:start w:val="1"/>
+      <w:numFmt w:val="bullet"/>
+      <w:lvlText w:val=""/>
+      <w:lvlJc w:val="left"/>
+      <w:pPr>
+        <w:ind w:left="3600" w:hanging="360"/>
+      </w:pPr>
+      <w:rPr>
+        <w:rFonts w:ascii="Symbol" w:hAnsi="Symbol" w:hint="default"/>
+      </w:rPr>
+    </w:lvl>
+    <w:lvl w:ilvl="1" w:tplc="08090003" w:tentative="1">
+      <w:start w:val="1"/>
+      <w:numFmt w:val="bullet"/>
+      <w:lvlText w:val="o"/>
+      <w:lvlJc w:val="left"/>
+      <w:pPr>
+        <w:ind w:left="4320" w:hanging="360"/>
+      </w:pPr>
+      <w:rPr>
+        <w:rFonts w:ascii="Courier New" w:hAnsi="Courier New" w:cs="Courier New" w:hint="default"/>
+      </w:rPr>
+    </w:lvl>
+    <w:lvl w:ilvl="2" w:tplc="08090005" w:tentative="1">
+      <w:start w:val="1"/>
+      <w:numFmt w:val="bullet"/>
+      <w:lvlText w:val=""/>
+      <w:lvlJc w:val="left"/>
+      <w:pPr>
+        <w:ind w:left="5040" w:hanging="360"/>
+      </w:pPr>
+      <w:rPr>
+        <w:rFonts w:ascii="Wingdings" w:hAnsi="Wingdings" w:hint="default"/>
+      </w:rPr>
+    </w:lvl>
+    <w:lvl w:ilvl="3" w:tplc="08090001" w:tentative="1">
+      <w:start w:val="1"/>
+      <w:numFmt w:val="bullet"/>
+      <w:lvlText w:val=""/>
+      <w:lvlJc w:val="left"/>
+      <w:pPr>
+        <w:ind w:left="5760" w:hanging="360"/>
+      </w:pPr>
+      <w:rPr>
+        <w:rFonts w:ascii="Symbol" w:hAnsi="Symbol" w:hint="default"/>
+      </w:rPr>
+    </w:lvl>
+    <w:lvl w:ilvl="4" w:tplc="08090003" w:tentative="1">
+      <w:start w:val="1"/>
+      <w:numFmt w:val="bullet"/>
+      <w:lvlText w:val="o"/>
+      <w:lvlJc w:val="left"/>
+      <w:pPr>
+        <w:ind w:left="6480" w:hanging="360"/>
+      </w:pPr>
+      <w:rPr>
+        <w:rFonts w:ascii="Courier New" w:hAnsi="Courier New" w:cs="Courier New" w:hint="default"/>
+      </w:rPr>
+    </w:lvl>
+    <w:lvl w:ilvl="5" w:tplc="08090005" w:tentative="1">
+      <w:start w:val="1"/>
+      <w:numFmt w:val="bullet"/>
+      <w:lvlText w:val=""/>
+      <w:lvlJc w:val="left"/>
+      <w:pPr>
+        <w:ind w:left="7200" w:hanging="360"/>
+      </w:pPr>
+      <w:rPr>
+        <w:rFonts w:ascii="Wingdings" w:hAnsi="Wingdings" w:hint="default"/>
+      </w:rPr>
+    </w:lvl>
+    <w:lvl w:ilvl="6" w:tplc="08090001" w:tentative="1">
+      <w:start w:val="1"/>
+      <w:numFmt w:val="bullet"/>
+      <w:lvlText w:val=""/>
+      <w:lvlJc w:val="left"/>
+      <w:pPr>
+        <w:ind w:left="7920" w:hanging="360"/>
+      </w:pPr>
+      <w:rPr>
+        <w:rFonts w:ascii="Symbol" w:hAnsi="Symbol" w:hint="default"/>
+      </w:rPr>
+    </w:lvl>
+    <w:lvl w:ilvl="7" w:tplc="08090003" w:tentative="1">
+      <w:start w:val="1"/>
+      <w:numFmt w:val="bullet"/>
+      <w:lvlText w:val="o"/>
+      <w:lvlJc w:val="left"/>
+      <w:pPr>
+        <w:ind w:left="8640" w:hanging="360"/>
+      </w:pPr>
+      <w:rPr>
+        <w:rFonts w:ascii="Courier New" w:hAnsi="Courier New" w:cs="Courier New" w:hint="default"/>
+      </w:rPr>
+    </w:lvl>
+    <w:lvl w:ilvl="8" w:tplc="08090005" w:tentative="1">
+      <w:start w:val="1"/>
+      <w:numFmt w:val="bullet"/>
+      <w:lvlText w:val=""/>
+      <w:lvlJc w:val="left"/>
+      <w:pPr>
         <w:ind w:left="9360" w:hanging="360"/>
       </w:pPr>
       <w:rPr>
@@ -7264,52 +7377,55 @@
     </w:lvl>
   </w:abstractNum>
   <w:num w:numId="1">
-    <w:abstractNumId w:val="0"/>
+    <w:abstractNumId w:val="1"/>
   </w:num>
   <w:num w:numId="2">
-    <w:abstractNumId w:val="0"/>
+    <w:abstractNumId w:val="1"/>
   </w:num>
   <w:num w:numId="3">
-    <w:abstractNumId w:val="0"/>
+    <w:abstractNumId w:val="1"/>
   </w:num>
   <w:num w:numId="4">
-    <w:abstractNumId w:val="0"/>
+    <w:abstractNumId w:val="1"/>
   </w:num>
   <w:num w:numId="5">
-    <w:abstractNumId w:val="0"/>
+    <w:abstractNumId w:val="1"/>
   </w:num>
   <w:num w:numId="6">
-    <w:abstractNumId w:val="0"/>
+    <w:abstractNumId w:val="1"/>
   </w:num>
   <w:num w:numId="7">
-    <w:abstractNumId w:val="0"/>
+    <w:abstractNumId w:val="1"/>
   </w:num>
   <w:num w:numId="8">
-    <w:abstractNumId w:val="0"/>
+    <w:abstractNumId w:val="1"/>
   </w:num>
   <w:num w:numId="9">
-    <w:abstractNumId w:val="0"/>
+    <w:abstractNumId w:val="1"/>
   </w:num>
   <w:num w:numId="10">
-    <w:abstractNumId w:val="0"/>
+    <w:abstractNumId w:val="1"/>
   </w:num>
   <w:num w:numId="11">
+    <w:abstractNumId w:val="5"/>
+  </w:num>
+  <w:num w:numId="12">
     <w:abstractNumId w:val="4"/>
   </w:num>
-  <w:num w:numId="12">
+  <w:num w:numId="13">
+    <w:abstractNumId w:val="2"/>
+  </w:num>
+  <w:num w:numId="14">
+    <w:abstractNumId w:val="7"/>
+  </w:num>
+  <w:num w:numId="15">
     <w:abstractNumId w:val="3"/>
   </w:num>
-  <w:num w:numId="13">
-    <w:abstractNumId w:val="1"/>
-  </w:num>
-  <w:num w:numId="14">
+  <w:num w:numId="16">
     <w:abstractNumId w:val="6"/>
   </w:num>
-  <w:num w:numId="15">
-    <w:abstractNumId w:val="2"/>
-  </w:num>
-  <w:num w:numId="16">
-    <w:abstractNumId w:val="5"/>
+  <w:num w:numId="17">
+    <w:abstractNumId w:val="0"/>
   </w:num>
 </w:numbering>
 </file>

</xml_diff>

<commit_message>
Pushed the statistics #10 and a bug fix
</commit_message>
<xml_diff>
--- a/Project plan.docx
+++ b/Project plan.docx
@@ -4960,7 +4960,21 @@
           <w:sz w:val="26"/>
           <w:szCs w:val="26"/>
         </w:rPr>
-        <w:t>f duty” and he is represented by our leader Stoil Yonchev. The other members of the team are Radolina Petrova, Martin Todorov and Danilo Gutesa.</w:t>
+        <w:t>f duty” and he is represented by our leader Stoil Yonchev. The other members of the team are Radolina Petrova, Martin Todorov</w:t>
+      </w:r>
+      <w:r>
+        <w:rPr>
+          <w:sz w:val="26"/>
+          <w:szCs w:val="26"/>
+        </w:rPr>
+        <w:t>, Georgi Zhizgov</w:t>
+      </w:r>
+      <w:r>
+        <w:rPr>
+          <w:sz w:val="26"/>
+          <w:szCs w:val="26"/>
+        </w:rPr>
+        <w:t xml:space="preserve"> and Danilo Gutesa.</w:t>
       </w:r>
     </w:p>
     <w:p>
@@ -5442,6 +5456,9 @@
     <w:p>
       <w:pPr>
         <w:jc w:val="both"/>
+        <w:rPr>
+          <w:rFonts w:ascii="Times New Roman" w:hAnsi="Times New Roman"/>
+        </w:rPr>
       </w:pPr>
       <w:r>
         <w:tab/>
@@ -5511,7 +5528,28 @@
           <w:sz w:val="26"/>
           <w:szCs w:val="26"/>
         </w:rPr>
-        <w:t>. First, the management of the animals and their information will be a task performed by the</w:t>
+        <w:t>. First, the management of the animals</w:t>
+      </w:r>
+      <w:r>
+        <w:rPr>
+          <w:sz w:val="26"/>
+          <w:szCs w:val="26"/>
+        </w:rPr>
+        <w:t xml:space="preserve">, </w:t>
+      </w:r>
+      <w:r>
+        <w:rPr>
+          <w:sz w:val="26"/>
+          <w:szCs w:val="26"/>
+        </w:rPr>
+        <w:t>employees</w:t>
+      </w:r>
+      <w:r>
+        <w:rPr>
+          <w:sz w:val="26"/>
+          <w:szCs w:val="26"/>
+        </w:rPr>
+        <w:t xml:space="preserve"> and their information will be a task performed by the</w:t>
       </w:r>
       <w:r>
         <w:rPr>
@@ -5609,14 +5647,70 @@
           <w:sz w:val="26"/>
           <w:szCs w:val="26"/>
         </w:rPr>
-        <w:t xml:space="preserve"> the scheduling of the planners.</w:t>
-      </w:r>
-      <w:r>
-        <w:rPr>
-          <w:sz w:val="26"/>
-          <w:szCs w:val="26"/>
-        </w:rPr>
-        <w:t xml:space="preserve"> And regarding the accounts, everyone will be able to access the details about their </w:t>
+        <w:t xml:space="preserve"> the scheduling of the planners</w:t>
+      </w:r>
+      <w:r>
+        <w:rPr>
+          <w:sz w:val="26"/>
+          <w:szCs w:val="26"/>
+        </w:rPr>
+        <w:t>, which will be available in the web application</w:t>
+      </w:r>
+      <w:r>
+        <w:rPr>
+          <w:sz w:val="26"/>
+          <w:szCs w:val="26"/>
+        </w:rPr>
+        <w:t>.</w:t>
+      </w:r>
+      <w:r>
+        <w:rPr>
+          <w:sz w:val="26"/>
+          <w:szCs w:val="26"/>
+        </w:rPr>
+        <w:t xml:space="preserve"> </w:t>
+      </w:r>
+      <w:r>
+        <w:rPr>
+          <w:sz w:val="26"/>
+          <w:szCs w:val="26"/>
+        </w:rPr>
+        <w:t xml:space="preserve">They will also </w:t>
+      </w:r>
+      <w:r>
+        <w:rPr>
+          <w:sz w:val="26"/>
+          <w:szCs w:val="26"/>
+        </w:rPr>
+        <w:t xml:space="preserve">be able to leave notes </w:t>
+      </w:r>
+      <w:r>
+        <w:rPr>
+          <w:sz w:val="26"/>
+          <w:szCs w:val="26"/>
+        </w:rPr>
+        <w:t>concerning</w:t>
+      </w:r>
+      <w:r>
+        <w:rPr>
+          <w:sz w:val="26"/>
+          <w:szCs w:val="26"/>
+        </w:rPr>
+        <w:t xml:space="preserve"> different topics about the animals to the other caretakers</w:t>
+      </w:r>
+      <w:r>
+        <w:rPr>
+          <w:sz w:val="26"/>
+          <w:szCs w:val="26"/>
+        </w:rPr>
+        <w:t xml:space="preserve">. </w:t>
+      </w:r>
+      <w:r>
+        <w:rPr>
+          <w:sz w:val="26"/>
+          <w:szCs w:val="26"/>
+        </w:rPr>
+        <w:t xml:space="preserve">And regarding the accounts, everyone will be able to access the details about their </w:t>
       </w:r>
       <w:r>
         <w:rPr>
@@ -5631,6 +5725,48 @@
           <w:szCs w:val="26"/>
         </w:rPr>
         <w:t xml:space="preserve"> and manage them.</w:t>
+      </w:r>
+      <w:r>
+        <w:rPr>
+          <w:sz w:val="26"/>
+          <w:szCs w:val="26"/>
+        </w:rPr>
+        <w:t xml:space="preserve"> Furthermore, with the approval of the administration</w:t>
+      </w:r>
+      <w:r>
+        <w:rPr>
+          <w:sz w:val="26"/>
+          <w:szCs w:val="26"/>
+        </w:rPr>
+        <w:t>,</w:t>
+      </w:r>
+      <w:r>
+        <w:rPr>
+          <w:sz w:val="26"/>
+          <w:szCs w:val="26"/>
+        </w:rPr>
+        <w:t xml:space="preserve"> the personal information</w:t>
+      </w:r>
+      <w:r>
+        <w:rPr>
+          <w:sz w:val="26"/>
+          <w:szCs w:val="26"/>
+        </w:rPr>
+        <w:t xml:space="preserve"> of the employees</w:t>
+      </w:r>
+      <w:r>
+        <w:rPr>
+          <w:sz w:val="26"/>
+          <w:szCs w:val="26"/>
+        </w:rPr>
+        <w:t xml:space="preserve"> can als</w:t>
+      </w:r>
+      <w:r>
+        <w:rPr>
+          <w:sz w:val="26"/>
+          <w:szCs w:val="26"/>
+        </w:rPr>
+        <w:t>o be changed.</w:t>
       </w:r>
     </w:p>
     <w:p>
@@ -5715,122 +5851,146 @@
     </w:p>
     <w:p/>
     <w:p>
-      <w:r>
-        <w:rPr>
-          <w:noProof/>
-        </w:rPr>
-        <w:drawing>
-          <wp:anchor distT="0" distB="0" distL="114300" distR="114300" simplePos="0" relativeHeight="251665408" behindDoc="1" locked="0" layoutInCell="1" allowOverlap="1" wp14:anchorId="3F0CF44F" wp14:editId="4C0A285F">
-            <wp:simplePos x="0" y="0"/>
-            <wp:positionH relativeFrom="margin">
-              <wp:posOffset>355600</wp:posOffset>
-            </wp:positionH>
-            <wp:positionV relativeFrom="paragraph">
-              <wp:posOffset>730250</wp:posOffset>
-            </wp:positionV>
-            <wp:extent cx="5210175" cy="4983480"/>
-            <wp:effectExtent l="0" t="0" r="0" b="0"/>
-            <wp:wrapTight wrapText="bothSides">
-              <wp:wrapPolygon edited="0">
-                <wp:start x="10109" y="1321"/>
-                <wp:lineTo x="9714" y="1817"/>
-                <wp:lineTo x="9398" y="2312"/>
-                <wp:lineTo x="9477" y="2807"/>
-                <wp:lineTo x="5607" y="4128"/>
-                <wp:lineTo x="2369" y="5450"/>
-                <wp:lineTo x="1895" y="5780"/>
-                <wp:lineTo x="1737" y="6193"/>
-                <wp:lineTo x="1816" y="6771"/>
-                <wp:lineTo x="2369" y="8092"/>
-                <wp:lineTo x="2369" y="11394"/>
-                <wp:lineTo x="2843" y="12055"/>
-                <wp:lineTo x="11136" y="13376"/>
-                <wp:lineTo x="8766" y="13459"/>
-                <wp:lineTo x="7977" y="13789"/>
-                <wp:lineTo x="8056" y="14697"/>
-                <wp:lineTo x="8687" y="16018"/>
-                <wp:lineTo x="8687" y="19486"/>
-                <wp:lineTo x="8924" y="19982"/>
-                <wp:lineTo x="9477" y="20229"/>
-                <wp:lineTo x="11215" y="20229"/>
-                <wp:lineTo x="11373" y="19982"/>
-                <wp:lineTo x="13031" y="18661"/>
-                <wp:lineTo x="13426" y="18083"/>
-                <wp:lineTo x="12873" y="17505"/>
-                <wp:lineTo x="13663" y="17339"/>
-                <wp:lineTo x="13663" y="16101"/>
-                <wp:lineTo x="10899" y="16018"/>
-                <wp:lineTo x="14690" y="15110"/>
-                <wp:lineTo x="14690" y="13789"/>
-                <wp:lineTo x="13900" y="13459"/>
-                <wp:lineTo x="11531" y="13376"/>
-                <wp:lineTo x="11531" y="12055"/>
-                <wp:lineTo x="12083" y="12055"/>
-                <wp:lineTo x="16585" y="10899"/>
-                <wp:lineTo x="16822" y="10569"/>
-                <wp:lineTo x="16822" y="9826"/>
-                <wp:lineTo x="16585" y="9413"/>
-                <wp:lineTo x="14690" y="8092"/>
-                <wp:lineTo x="14690" y="4128"/>
-                <wp:lineTo x="16427" y="4128"/>
-                <wp:lineTo x="19507" y="3303"/>
-                <wp:lineTo x="19507" y="2394"/>
-                <wp:lineTo x="19191" y="1651"/>
-                <wp:lineTo x="18796" y="1321"/>
-                <wp:lineTo x="10109" y="1321"/>
-              </wp:wrapPolygon>
-            </wp:wrapTight>
-            <wp:docPr id="34" name="Picture 34" descr="Diagram&#10;&#10;Description automatically generated"/>
-            <wp:cNvGraphicFramePr>
-              <a:graphicFrameLocks xmlns:a="http://schemas.openxmlformats.org/drawingml/2006/main" noChangeAspect="1"/>
-            </wp:cNvGraphicFramePr>
-            <a:graphic xmlns:a="http://schemas.openxmlformats.org/drawingml/2006/main">
-              <a:graphicData uri="http://schemas.openxmlformats.org/drawingml/2006/picture">
-                <pic:pic xmlns:pic="http://schemas.openxmlformats.org/drawingml/2006/picture">
-                  <pic:nvPicPr>
-                    <pic:cNvPr id="34" name="Picture 34" descr="Diagram&#10;&#10;Description automatically generated"/>
-                    <pic:cNvPicPr/>
-                  </pic:nvPicPr>
-                  <pic:blipFill rotWithShape="1">
-                    <a:blip r:embed="rId8">
-                      <a:extLst>
-                        <a:ext uri="{28A0092B-C50C-407E-A947-70E740481C1C}">
-                          <a14:useLocalDpi xmlns:a14="http://schemas.microsoft.com/office/drawing/2010/main" val="0"/>
-                        </a:ext>
-                      </a:extLst>
-                    </a:blip>
-                    <a:srcRect l="23432" r="22557"/>
-                    <a:stretch/>
-                  </pic:blipFill>
-                  <pic:spPr bwMode="auto">
-                    <a:xfrm>
-                      <a:off x="0" y="0"/>
-                      <a:ext cx="5210175" cy="4983480"/>
-                    </a:xfrm>
-                    <a:prstGeom prst="rect">
-                      <a:avLst/>
-                    </a:prstGeom>
-                    <a:ln>
-                      <a:noFill/>
-                    </a:ln>
-                    <a:extLst>
-                      <a:ext uri="{53640926-AAD7-44D8-BBD7-CCE9431645EC}">
-                        <a14:shadowObscured xmlns:a14="http://schemas.microsoft.com/office/drawing/2010/main"/>
-                      </a:ext>
-                    </a:extLst>
-                  </pic:spPr>
-                </pic:pic>
-              </a:graphicData>
-            </a:graphic>
-            <wp14:sizeRelH relativeFrom="margin">
-              <wp14:pctWidth>0</wp14:pctWidth>
-            </wp14:sizeRelH>
-            <wp14:sizeRelV relativeFrom="margin">
-              <wp14:pctHeight>0</wp14:pctHeight>
-            </wp14:sizeRelV>
-          </wp:anchor>
-        </w:drawing>
-      </w:r>
+      <w:pPr>
+        <w:pStyle w:val="ListParagraph"/>
+        <w:numPr>
+          <w:ilvl w:val="0"/>
+          <w:numId w:val="16"/>
+        </w:numPr>
+        <w:rPr>
+          <w:sz w:val="26"/>
+          <w:szCs w:val="26"/>
+        </w:rPr>
+      </w:pPr>
+      <w:r>
+        <w:rPr>
+          <w:sz w:val="26"/>
+          <w:szCs w:val="26"/>
+        </w:rPr>
+        <w:t>Software solution</w:t>
+      </w:r>
+    </w:p>
+    <w:p>
+      <w:pPr>
+        <w:pStyle w:val="ListParagraph"/>
+        <w:numPr>
+          <w:ilvl w:val="0"/>
+          <w:numId w:val="16"/>
+        </w:numPr>
+        <w:rPr>
+          <w:sz w:val="26"/>
+          <w:szCs w:val="26"/>
+        </w:rPr>
+      </w:pPr>
+      <w:r>
+        <w:rPr>
+          <w:sz w:val="26"/>
+          <w:szCs w:val="26"/>
+        </w:rPr>
+        <w:t>Database</w:t>
+      </w:r>
+    </w:p>
+    <w:p>
+      <w:pPr>
+        <w:pStyle w:val="ListParagraph"/>
+        <w:numPr>
+          <w:ilvl w:val="0"/>
+          <w:numId w:val="16"/>
+        </w:numPr>
+        <w:rPr>
+          <w:sz w:val="26"/>
+          <w:szCs w:val="26"/>
+        </w:rPr>
+      </w:pPr>
+      <w:r>
+        <w:rPr>
+          <w:sz w:val="26"/>
+          <w:szCs w:val="26"/>
+        </w:rPr>
+        <w:t>Documentation</w:t>
+      </w:r>
+    </w:p>
+    <w:p>
+      <w:pPr>
+        <w:pStyle w:val="ListParagraph"/>
+        <w:numPr>
+          <w:ilvl w:val="0"/>
+          <w:numId w:val="20"/>
+        </w:numPr>
+        <w:rPr>
+          <w:sz w:val="26"/>
+          <w:szCs w:val="26"/>
+        </w:rPr>
+      </w:pPr>
+      <w:r>
+        <w:rPr>
+          <w:sz w:val="26"/>
+          <w:szCs w:val="26"/>
+        </w:rPr>
+        <w:t>URS</w:t>
+      </w:r>
+    </w:p>
+    <w:p>
+      <w:pPr>
+        <w:pStyle w:val="ListParagraph"/>
+        <w:numPr>
+          <w:ilvl w:val="0"/>
+          <w:numId w:val="20"/>
+        </w:numPr>
+        <w:rPr>
+          <w:sz w:val="26"/>
+          <w:szCs w:val="26"/>
+        </w:rPr>
+      </w:pPr>
+      <w:r>
+        <w:rPr>
+          <w:sz w:val="26"/>
+          <w:szCs w:val="26"/>
+        </w:rPr>
+        <w:t>Project plan</w:t>
+      </w:r>
+    </w:p>
+    <w:p>
+      <w:pPr>
+        <w:pStyle w:val="ListParagraph"/>
+        <w:numPr>
+          <w:ilvl w:val="0"/>
+          <w:numId w:val="20"/>
+        </w:numPr>
+        <w:rPr>
+          <w:sz w:val="26"/>
+          <w:szCs w:val="26"/>
+        </w:rPr>
+      </w:pPr>
+      <w:r>
+        <w:rPr>
+          <w:sz w:val="26"/>
+          <w:szCs w:val="26"/>
+        </w:rPr>
+        <w:t>Process plan</w:t>
+      </w:r>
+    </w:p>
+    <w:p>
+      <w:pPr>
+        <w:pStyle w:val="ListParagraph"/>
+        <w:numPr>
+          <w:ilvl w:val="0"/>
+          <w:numId w:val="20"/>
+        </w:numPr>
+        <w:rPr>
+          <w:sz w:val="26"/>
+          <w:szCs w:val="26"/>
+        </w:rPr>
+      </w:pPr>
+      <w:r>
+        <w:rPr>
+          <w:sz w:val="26"/>
+          <w:szCs w:val="26"/>
+        </w:rPr>
+        <w:t>Test cases</w:t>
+      </w:r>
+    </w:p>
+    <w:p>
       <w:r>
         <w:br w:type="page"/>
       </w:r>
@@ -6327,7 +6487,7 @@
                     <pic:cNvPicPr/>
                   </pic:nvPicPr>
                   <pic:blipFill>
-                    <a:blip r:embed="rId9">
+                    <a:blip r:embed="rId8">
                       <a:extLst>
                         <a:ext uri="{28A0092B-C50C-407E-A947-70E740481C1C}">
                           <a14:useLocalDpi xmlns:a14="http://schemas.microsoft.com/office/drawing/2010/main" val="0"/>
@@ -6356,8 +6516,1148 @@
     </w:p>
     <w:p/>
     <w:p/>
+    <w:p>
+      <w:r>
+        <w:br w:type="page"/>
+      </w:r>
+    </w:p>
+    <w:p>
+      <w:pPr>
+        <w:pStyle w:val="Heading1"/>
+      </w:pPr>
+      <w:r>
+        <w:lastRenderedPageBreak/>
+        <w:t>Project Tracker</w:t>
+      </w:r>
+    </w:p>
+    <w:p/>
+    <w:p>
+      <w:pPr>
+        <w:pStyle w:val="Heading2"/>
+      </w:pPr>
+      <w:r>
+        <w:t>Iteration 1:</w:t>
+      </w:r>
+    </w:p>
+    <w:p>
+      <w:pPr>
+        <w:rPr>
+          <w:sz w:val="26"/>
+          <w:szCs w:val="26"/>
+        </w:rPr>
+      </w:pPr>
+      <w:r>
+        <w:rPr>
+          <w:sz w:val="26"/>
+          <w:szCs w:val="26"/>
+        </w:rPr>
+        <w:t xml:space="preserve">Start date: </w:t>
+      </w:r>
+      <w:r>
+        <w:rPr>
+          <w:sz w:val="26"/>
+          <w:szCs w:val="26"/>
+        </w:rPr>
+        <w:t>28.03.2022</w:t>
+      </w:r>
+    </w:p>
+    <w:p>
+      <w:pPr>
+        <w:rPr>
+          <w:sz w:val="26"/>
+          <w:szCs w:val="26"/>
+        </w:rPr>
+      </w:pPr>
+      <w:r>
+        <w:rPr>
+          <w:sz w:val="26"/>
+          <w:szCs w:val="26"/>
+        </w:rPr>
+        <w:t xml:space="preserve">End date: </w:t>
+      </w:r>
+      <w:r>
+        <w:rPr>
+          <w:sz w:val="26"/>
+          <w:szCs w:val="26"/>
+        </w:rPr>
+        <w:t>17.04.2022</w:t>
+      </w:r>
+    </w:p>
+    <w:tbl>
+      <w:tblPr>
+        <w:tblStyle w:val="GridTable4-Accent1"/>
+        <w:tblW w:w="0" w:type="auto"/>
+        <w:tblLook w:val="04A0" w:firstRow="1" w:lastRow="0" w:firstColumn="1" w:lastColumn="0" w:noHBand="0" w:noVBand="1"/>
+      </w:tblPr>
+      <w:tblGrid>
+        <w:gridCol w:w="846"/>
+        <w:gridCol w:w="992"/>
+        <w:gridCol w:w="992"/>
+        <w:gridCol w:w="6186"/>
+      </w:tblGrid>
+      <w:tr>
+        <w:trPr>
+          <w:cnfStyle w:val="100000000000" w:firstRow="1" w:lastRow="0" w:firstColumn="0" w:lastColumn="0" w:oddVBand="0" w:evenVBand="0" w:oddHBand="0" w:evenHBand="0" w:firstRowFirstColumn="0" w:firstRowLastColumn="0" w:lastRowFirstColumn="0" w:lastRowLastColumn="0"/>
+        </w:trPr>
+        <w:tc>
+          <w:tcPr>
+            <w:cnfStyle w:val="001000000000" w:firstRow="0" w:lastRow="0" w:firstColumn="1" w:lastColumn="0" w:oddVBand="0" w:evenVBand="0" w:oddHBand="0" w:evenHBand="0" w:firstRowFirstColumn="0" w:firstRowLastColumn="0" w:lastRowFirstColumn="0" w:lastRowLastColumn="0"/>
+            <w:tcW w:w="846" w:type="dxa"/>
+          </w:tcPr>
+          <w:p>
+            <w:pPr>
+              <w:rPr>
+                <w:sz w:val="26"/>
+                <w:szCs w:val="26"/>
+              </w:rPr>
+            </w:pPr>
+            <w:r>
+              <w:rPr>
+                <w:sz w:val="26"/>
+                <w:szCs w:val="26"/>
+              </w:rPr>
+              <w:t>Week</w:t>
+            </w:r>
+          </w:p>
+        </w:tc>
+        <w:tc>
+          <w:tcPr>
+            <w:tcW w:w="992" w:type="dxa"/>
+          </w:tcPr>
+          <w:p>
+            <w:pPr>
+              <w:cnfStyle w:val="100000000000" w:firstRow="1" w:lastRow="0" w:firstColumn="0" w:lastColumn="0" w:oddVBand="0" w:evenVBand="0" w:oddHBand="0" w:evenHBand="0" w:firstRowFirstColumn="0" w:firstRowLastColumn="0" w:lastRowFirstColumn="0" w:lastRowLastColumn="0"/>
+              <w:rPr>
+                <w:sz w:val="26"/>
+                <w:szCs w:val="26"/>
+              </w:rPr>
+            </w:pPr>
+            <w:r>
+              <w:rPr>
+                <w:sz w:val="26"/>
+                <w:szCs w:val="26"/>
+              </w:rPr>
+              <w:t>Start date</w:t>
+            </w:r>
+          </w:p>
+        </w:tc>
+        <w:tc>
+          <w:tcPr>
+            <w:tcW w:w="992" w:type="dxa"/>
+          </w:tcPr>
+          <w:p>
+            <w:pPr>
+              <w:cnfStyle w:val="100000000000" w:firstRow="1" w:lastRow="0" w:firstColumn="0" w:lastColumn="0" w:oddVBand="0" w:evenVBand="0" w:oddHBand="0" w:evenHBand="0" w:firstRowFirstColumn="0" w:firstRowLastColumn="0" w:lastRowFirstColumn="0" w:lastRowLastColumn="0"/>
+              <w:rPr>
+                <w:sz w:val="26"/>
+                <w:szCs w:val="26"/>
+              </w:rPr>
+            </w:pPr>
+            <w:r>
+              <w:rPr>
+                <w:sz w:val="26"/>
+                <w:szCs w:val="26"/>
+              </w:rPr>
+              <w:t>End date</w:t>
+            </w:r>
+          </w:p>
+        </w:tc>
+        <w:tc>
+          <w:tcPr>
+            <w:tcW w:w="6186" w:type="dxa"/>
+          </w:tcPr>
+          <w:p>
+            <w:pPr>
+              <w:cnfStyle w:val="100000000000" w:firstRow="1" w:lastRow="0" w:firstColumn="0" w:lastColumn="0" w:oddVBand="0" w:evenVBand="0" w:oddHBand="0" w:evenHBand="0" w:firstRowFirstColumn="0" w:firstRowLastColumn="0" w:lastRowFirstColumn="0" w:lastRowLastColumn="0"/>
+              <w:rPr>
+                <w:sz w:val="26"/>
+                <w:szCs w:val="26"/>
+              </w:rPr>
+            </w:pPr>
+            <w:r>
+              <w:rPr>
+                <w:sz w:val="26"/>
+                <w:szCs w:val="26"/>
+              </w:rPr>
+              <w:t>Milestone/Activity</w:t>
+            </w:r>
+          </w:p>
+        </w:tc>
+      </w:tr>
+      <w:tr>
+        <w:trPr>
+          <w:cnfStyle w:val="000000100000" w:firstRow="0" w:lastRow="0" w:firstColumn="0" w:lastColumn="0" w:oddVBand="0" w:evenVBand="0" w:oddHBand="1" w:evenHBand="0" w:firstRowFirstColumn="0" w:firstRowLastColumn="0" w:lastRowFirstColumn="0" w:lastRowLastColumn="0"/>
+        </w:trPr>
+        <w:tc>
+          <w:tcPr>
+            <w:cnfStyle w:val="001000000000" w:firstRow="0" w:lastRow="0" w:firstColumn="1" w:lastColumn="0" w:oddVBand="0" w:evenVBand="0" w:oddHBand="0" w:evenHBand="0" w:firstRowFirstColumn="0" w:firstRowLastColumn="0" w:lastRowFirstColumn="0" w:lastRowLastColumn="0"/>
+            <w:tcW w:w="846" w:type="dxa"/>
+          </w:tcPr>
+          <w:p>
+            <w:pPr>
+              <w:rPr>
+                <w:sz w:val="26"/>
+                <w:szCs w:val="26"/>
+              </w:rPr>
+            </w:pPr>
+            <w:r>
+              <w:rPr>
+                <w:sz w:val="26"/>
+                <w:szCs w:val="26"/>
+              </w:rPr>
+              <w:t xml:space="preserve">7 </w:t>
+            </w:r>
+          </w:p>
+        </w:tc>
+        <w:tc>
+          <w:tcPr>
+            <w:tcW w:w="992" w:type="dxa"/>
+          </w:tcPr>
+          <w:p>
+            <w:pPr>
+              <w:cnfStyle w:val="000000100000" w:firstRow="0" w:lastRow="0" w:firstColumn="0" w:lastColumn="0" w:oddVBand="0" w:evenVBand="0" w:oddHBand="1" w:evenHBand="0" w:firstRowFirstColumn="0" w:firstRowLastColumn="0" w:lastRowFirstColumn="0" w:lastRowLastColumn="0"/>
+              <w:rPr>
+                <w:sz w:val="26"/>
+                <w:szCs w:val="26"/>
+              </w:rPr>
+            </w:pPr>
+            <w:r>
+              <w:rPr>
+                <w:sz w:val="26"/>
+                <w:szCs w:val="26"/>
+              </w:rPr>
+              <w:t>28.03</w:t>
+            </w:r>
+          </w:p>
+        </w:tc>
+        <w:tc>
+          <w:tcPr>
+            <w:tcW w:w="992" w:type="dxa"/>
+          </w:tcPr>
+          <w:p>
+            <w:pPr>
+              <w:cnfStyle w:val="000000100000" w:firstRow="0" w:lastRow="0" w:firstColumn="0" w:lastColumn="0" w:oddVBand="0" w:evenVBand="0" w:oddHBand="1" w:evenHBand="0" w:firstRowFirstColumn="0" w:firstRowLastColumn="0" w:lastRowFirstColumn="0" w:lastRowLastColumn="0"/>
+              <w:rPr>
+                <w:sz w:val="26"/>
+                <w:szCs w:val="26"/>
+              </w:rPr>
+            </w:pPr>
+            <w:r>
+              <w:rPr>
+                <w:sz w:val="26"/>
+                <w:szCs w:val="26"/>
+              </w:rPr>
+              <w:t>0</w:t>
+            </w:r>
+            <w:r>
+              <w:rPr>
+                <w:sz w:val="26"/>
+                <w:szCs w:val="26"/>
+              </w:rPr>
+              <w:t>3.04</w:t>
+            </w:r>
+          </w:p>
+        </w:tc>
+        <w:tc>
+          <w:tcPr>
+            <w:tcW w:w="6186" w:type="dxa"/>
+          </w:tcPr>
+          <w:p>
+            <w:pPr>
+              <w:cnfStyle w:val="000000100000" w:firstRow="0" w:lastRow="0" w:firstColumn="0" w:lastColumn="0" w:oddVBand="0" w:evenVBand="0" w:oddHBand="1" w:evenHBand="0" w:firstRowFirstColumn="0" w:firstRowLastColumn="0" w:lastRowFirstColumn="0" w:lastRowLastColumn="0"/>
+              <w:rPr>
+                <w:sz w:val="26"/>
+                <w:szCs w:val="26"/>
+              </w:rPr>
+            </w:pPr>
+            <w:r>
+              <w:rPr>
+                <w:sz w:val="26"/>
+                <w:szCs w:val="26"/>
+              </w:rPr>
+              <w:t>Discussion with client</w:t>
+            </w:r>
+            <w:r>
+              <w:rPr>
+                <w:sz w:val="26"/>
+                <w:szCs w:val="26"/>
+              </w:rPr>
+              <w:t xml:space="preserve"> and tutor, planning</w:t>
+            </w:r>
+          </w:p>
+        </w:tc>
+      </w:tr>
+      <w:tr>
+        <w:tc>
+          <w:tcPr>
+            <w:cnfStyle w:val="001000000000" w:firstRow="0" w:lastRow="0" w:firstColumn="1" w:lastColumn="0" w:oddVBand="0" w:evenVBand="0" w:oddHBand="0" w:evenHBand="0" w:firstRowFirstColumn="0" w:firstRowLastColumn="0" w:lastRowFirstColumn="0" w:lastRowLastColumn="0"/>
+            <w:tcW w:w="846" w:type="dxa"/>
+          </w:tcPr>
+          <w:p>
+            <w:pPr>
+              <w:rPr>
+                <w:sz w:val="26"/>
+                <w:szCs w:val="26"/>
+              </w:rPr>
+            </w:pPr>
+            <w:r>
+              <w:rPr>
+                <w:sz w:val="26"/>
+                <w:szCs w:val="26"/>
+              </w:rPr>
+              <w:t>8</w:t>
+            </w:r>
+          </w:p>
+        </w:tc>
+        <w:tc>
+          <w:tcPr>
+            <w:tcW w:w="992" w:type="dxa"/>
+          </w:tcPr>
+          <w:p>
+            <w:pPr>
+              <w:cnfStyle w:val="000000000000" w:firstRow="0" w:lastRow="0" w:firstColumn="0" w:lastColumn="0" w:oddVBand="0" w:evenVBand="0" w:oddHBand="0" w:evenHBand="0" w:firstRowFirstColumn="0" w:firstRowLastColumn="0" w:lastRowFirstColumn="0" w:lastRowLastColumn="0"/>
+              <w:rPr>
+                <w:sz w:val="26"/>
+                <w:szCs w:val="26"/>
+              </w:rPr>
+            </w:pPr>
+            <w:r>
+              <w:rPr>
+                <w:sz w:val="26"/>
+                <w:szCs w:val="26"/>
+              </w:rPr>
+              <w:t>04.04</w:t>
+            </w:r>
+          </w:p>
+        </w:tc>
+        <w:tc>
+          <w:tcPr>
+            <w:tcW w:w="992" w:type="dxa"/>
+          </w:tcPr>
+          <w:p>
+            <w:pPr>
+              <w:cnfStyle w:val="000000000000" w:firstRow="0" w:lastRow="0" w:firstColumn="0" w:lastColumn="0" w:oddVBand="0" w:evenVBand="0" w:oddHBand="0" w:evenHBand="0" w:firstRowFirstColumn="0" w:firstRowLastColumn="0" w:lastRowFirstColumn="0" w:lastRowLastColumn="0"/>
+              <w:rPr>
+                <w:sz w:val="26"/>
+                <w:szCs w:val="26"/>
+              </w:rPr>
+            </w:pPr>
+            <w:r>
+              <w:rPr>
+                <w:sz w:val="26"/>
+                <w:szCs w:val="26"/>
+              </w:rPr>
+              <w:t>10.04</w:t>
+            </w:r>
+          </w:p>
+        </w:tc>
+        <w:tc>
+          <w:tcPr>
+            <w:tcW w:w="6186" w:type="dxa"/>
+          </w:tcPr>
+          <w:p>
+            <w:pPr>
+              <w:cnfStyle w:val="000000000000" w:firstRow="0" w:lastRow="0" w:firstColumn="0" w:lastColumn="0" w:oddVBand="0" w:evenVBand="0" w:oddHBand="0" w:evenHBand="0" w:firstRowFirstColumn="0" w:firstRowLastColumn="0" w:lastRowFirstColumn="0" w:lastRowLastColumn="0"/>
+              <w:rPr>
+                <w:sz w:val="26"/>
+                <w:szCs w:val="26"/>
+              </w:rPr>
+            </w:pPr>
+            <w:r>
+              <w:rPr>
+                <w:sz w:val="26"/>
+                <w:szCs w:val="26"/>
+              </w:rPr>
+              <w:t xml:space="preserve">Code implementation </w:t>
+            </w:r>
+            <w:r>
+              <w:rPr>
+                <w:sz w:val="26"/>
+                <w:szCs w:val="26"/>
+              </w:rPr>
+              <w:t>(</w:t>
+            </w:r>
+            <w:r>
+              <w:rPr>
+                <w:sz w:val="26"/>
+                <w:szCs w:val="26"/>
+              </w:rPr>
+              <w:t>improvement of code quality</w:t>
+            </w:r>
+            <w:r>
+              <w:rPr>
+                <w:sz w:val="26"/>
+                <w:szCs w:val="26"/>
+              </w:rPr>
+              <w:t>)</w:t>
+            </w:r>
+          </w:p>
+        </w:tc>
+      </w:tr>
+      <w:tr>
+        <w:trPr>
+          <w:cnfStyle w:val="000000100000" w:firstRow="0" w:lastRow="0" w:firstColumn="0" w:lastColumn="0" w:oddVBand="0" w:evenVBand="0" w:oddHBand="1" w:evenHBand="0" w:firstRowFirstColumn="0" w:firstRowLastColumn="0" w:lastRowFirstColumn="0" w:lastRowLastColumn="0"/>
+        </w:trPr>
+        <w:tc>
+          <w:tcPr>
+            <w:cnfStyle w:val="001000000000" w:firstRow="0" w:lastRow="0" w:firstColumn="1" w:lastColumn="0" w:oddVBand="0" w:evenVBand="0" w:oddHBand="0" w:evenHBand="0" w:firstRowFirstColumn="0" w:firstRowLastColumn="0" w:lastRowFirstColumn="0" w:lastRowLastColumn="0"/>
+            <w:tcW w:w="846" w:type="dxa"/>
+          </w:tcPr>
+          <w:p>
+            <w:pPr>
+              <w:rPr>
+                <w:sz w:val="26"/>
+                <w:szCs w:val="26"/>
+              </w:rPr>
+            </w:pPr>
+            <w:r>
+              <w:rPr>
+                <w:sz w:val="26"/>
+                <w:szCs w:val="26"/>
+              </w:rPr>
+              <w:t>9</w:t>
+            </w:r>
+          </w:p>
+        </w:tc>
+        <w:tc>
+          <w:tcPr>
+            <w:tcW w:w="992" w:type="dxa"/>
+          </w:tcPr>
+          <w:p>
+            <w:pPr>
+              <w:cnfStyle w:val="000000100000" w:firstRow="0" w:lastRow="0" w:firstColumn="0" w:lastColumn="0" w:oddVBand="0" w:evenVBand="0" w:oddHBand="1" w:evenHBand="0" w:firstRowFirstColumn="0" w:firstRowLastColumn="0" w:lastRowFirstColumn="0" w:lastRowLastColumn="0"/>
+              <w:rPr>
+                <w:sz w:val="26"/>
+                <w:szCs w:val="26"/>
+              </w:rPr>
+            </w:pPr>
+            <w:r>
+              <w:rPr>
+                <w:sz w:val="26"/>
+                <w:szCs w:val="26"/>
+              </w:rPr>
+              <w:t>11.04</w:t>
+            </w:r>
+          </w:p>
+        </w:tc>
+        <w:tc>
+          <w:tcPr>
+            <w:tcW w:w="992" w:type="dxa"/>
+          </w:tcPr>
+          <w:p>
+            <w:pPr>
+              <w:cnfStyle w:val="000000100000" w:firstRow="0" w:lastRow="0" w:firstColumn="0" w:lastColumn="0" w:oddVBand="0" w:evenVBand="0" w:oddHBand="1" w:evenHBand="0" w:firstRowFirstColumn="0" w:firstRowLastColumn="0" w:lastRowFirstColumn="0" w:lastRowLastColumn="0"/>
+              <w:rPr>
+                <w:sz w:val="26"/>
+                <w:szCs w:val="26"/>
+              </w:rPr>
+            </w:pPr>
+            <w:r>
+              <w:rPr>
+                <w:sz w:val="26"/>
+                <w:szCs w:val="26"/>
+              </w:rPr>
+              <w:t>17.04</w:t>
+            </w:r>
+          </w:p>
+        </w:tc>
+        <w:tc>
+          <w:tcPr>
+            <w:tcW w:w="6186" w:type="dxa"/>
+          </w:tcPr>
+          <w:p>
+            <w:pPr>
+              <w:cnfStyle w:val="000000100000" w:firstRow="0" w:lastRow="0" w:firstColumn="0" w:lastColumn="0" w:oddVBand="0" w:evenVBand="0" w:oddHBand="1" w:evenHBand="0" w:firstRowFirstColumn="0" w:firstRowLastColumn="0" w:lastRowFirstColumn="0" w:lastRowLastColumn="0"/>
+              <w:rPr>
+                <w:sz w:val="26"/>
+                <w:szCs w:val="26"/>
+              </w:rPr>
+            </w:pPr>
+            <w:r>
+              <w:rPr>
+                <w:sz w:val="26"/>
+                <w:szCs w:val="26"/>
+              </w:rPr>
+              <w:t>Bug fixing, minor improvements</w:t>
+            </w:r>
+          </w:p>
+        </w:tc>
+      </w:tr>
+    </w:tbl>
+    <w:p>
+      <w:pPr>
+        <w:rPr>
+          <w:sz w:val="26"/>
+          <w:szCs w:val="26"/>
+        </w:rPr>
+      </w:pPr>
+    </w:p>
+    <w:p>
+      <w:pPr>
+        <w:pStyle w:val="Heading2"/>
+      </w:pPr>
+      <w:r>
+        <w:t>Iteration 2:</w:t>
+      </w:r>
+    </w:p>
+    <w:p>
+      <w:pPr>
+        <w:rPr>
+          <w:sz w:val="26"/>
+          <w:szCs w:val="26"/>
+        </w:rPr>
+      </w:pPr>
+      <w:r>
+        <w:rPr>
+          <w:sz w:val="26"/>
+          <w:szCs w:val="26"/>
+        </w:rPr>
+        <w:t xml:space="preserve">Start date: </w:t>
+      </w:r>
+      <w:r>
+        <w:rPr>
+          <w:sz w:val="26"/>
+          <w:szCs w:val="26"/>
+        </w:rPr>
+        <w:t>1</w:t>
+      </w:r>
+      <w:r>
+        <w:rPr>
+          <w:sz w:val="26"/>
+          <w:szCs w:val="26"/>
+        </w:rPr>
+        <w:t>8.0</w:t>
+      </w:r>
+      <w:r>
+        <w:rPr>
+          <w:sz w:val="26"/>
+          <w:szCs w:val="26"/>
+        </w:rPr>
+        <w:t>4</w:t>
+      </w:r>
+      <w:r>
+        <w:rPr>
+          <w:sz w:val="26"/>
+          <w:szCs w:val="26"/>
+        </w:rPr>
+        <w:t>.2022</w:t>
+      </w:r>
+    </w:p>
+    <w:p>
+      <w:pPr>
+        <w:rPr>
+          <w:sz w:val="26"/>
+          <w:szCs w:val="26"/>
+        </w:rPr>
+      </w:pPr>
+      <w:r>
+        <w:rPr>
+          <w:sz w:val="26"/>
+          <w:szCs w:val="26"/>
+        </w:rPr>
+        <w:t>End date: 1</w:t>
+      </w:r>
+      <w:r>
+        <w:rPr>
+          <w:sz w:val="26"/>
+          <w:szCs w:val="26"/>
+        </w:rPr>
+        <w:t>5</w:t>
+      </w:r>
+      <w:r>
+        <w:rPr>
+          <w:sz w:val="26"/>
+          <w:szCs w:val="26"/>
+        </w:rPr>
+        <w:t>.0</w:t>
+      </w:r>
+      <w:r>
+        <w:rPr>
+          <w:sz w:val="26"/>
+          <w:szCs w:val="26"/>
+        </w:rPr>
+        <w:t>5</w:t>
+      </w:r>
+      <w:r>
+        <w:rPr>
+          <w:sz w:val="26"/>
+          <w:szCs w:val="26"/>
+        </w:rPr>
+        <w:t>.2022</w:t>
+      </w:r>
+    </w:p>
+    <w:tbl>
+      <w:tblPr>
+        <w:tblStyle w:val="GridTable4-Accent1"/>
+        <w:tblW w:w="0" w:type="auto"/>
+        <w:tblLook w:val="04A0" w:firstRow="1" w:lastRow="0" w:firstColumn="1" w:lastColumn="0" w:noHBand="0" w:noVBand="1"/>
+      </w:tblPr>
+      <w:tblGrid>
+        <w:gridCol w:w="846"/>
+        <w:gridCol w:w="992"/>
+        <w:gridCol w:w="992"/>
+        <w:gridCol w:w="6186"/>
+      </w:tblGrid>
+      <w:tr>
+        <w:trPr>
+          <w:cnfStyle w:val="100000000000" w:firstRow="1" w:lastRow="0" w:firstColumn="0" w:lastColumn="0" w:oddVBand="0" w:evenVBand="0" w:oddHBand="0" w:evenHBand="0" w:firstRowFirstColumn="0" w:firstRowLastColumn="0" w:lastRowFirstColumn="0" w:lastRowLastColumn="0"/>
+        </w:trPr>
+        <w:tc>
+          <w:tcPr>
+            <w:cnfStyle w:val="001000000000" w:firstRow="0" w:lastRow="0" w:firstColumn="1" w:lastColumn="0" w:oddVBand="0" w:evenVBand="0" w:oddHBand="0" w:evenHBand="0" w:firstRowFirstColumn="0" w:firstRowLastColumn="0" w:lastRowFirstColumn="0" w:lastRowLastColumn="0"/>
+            <w:tcW w:w="846" w:type="dxa"/>
+          </w:tcPr>
+          <w:p>
+            <w:pPr>
+              <w:rPr>
+                <w:sz w:val="26"/>
+                <w:szCs w:val="26"/>
+              </w:rPr>
+            </w:pPr>
+            <w:r>
+              <w:rPr>
+                <w:sz w:val="26"/>
+                <w:szCs w:val="26"/>
+              </w:rPr>
+              <w:t>Week</w:t>
+            </w:r>
+          </w:p>
+        </w:tc>
+        <w:tc>
+          <w:tcPr>
+            <w:tcW w:w="992" w:type="dxa"/>
+          </w:tcPr>
+          <w:p>
+            <w:pPr>
+              <w:cnfStyle w:val="100000000000" w:firstRow="1" w:lastRow="0" w:firstColumn="0" w:lastColumn="0" w:oddVBand="0" w:evenVBand="0" w:oddHBand="0" w:evenHBand="0" w:firstRowFirstColumn="0" w:firstRowLastColumn="0" w:lastRowFirstColumn="0" w:lastRowLastColumn="0"/>
+              <w:rPr>
+                <w:sz w:val="26"/>
+                <w:szCs w:val="26"/>
+              </w:rPr>
+            </w:pPr>
+            <w:r>
+              <w:rPr>
+                <w:sz w:val="26"/>
+                <w:szCs w:val="26"/>
+              </w:rPr>
+              <w:t>Start date</w:t>
+            </w:r>
+          </w:p>
+        </w:tc>
+        <w:tc>
+          <w:tcPr>
+            <w:tcW w:w="992" w:type="dxa"/>
+          </w:tcPr>
+          <w:p>
+            <w:pPr>
+              <w:cnfStyle w:val="100000000000" w:firstRow="1" w:lastRow="0" w:firstColumn="0" w:lastColumn="0" w:oddVBand="0" w:evenVBand="0" w:oddHBand="0" w:evenHBand="0" w:firstRowFirstColumn="0" w:firstRowLastColumn="0" w:lastRowFirstColumn="0" w:lastRowLastColumn="0"/>
+              <w:rPr>
+                <w:sz w:val="26"/>
+                <w:szCs w:val="26"/>
+              </w:rPr>
+            </w:pPr>
+            <w:r>
+              <w:rPr>
+                <w:sz w:val="26"/>
+                <w:szCs w:val="26"/>
+              </w:rPr>
+              <w:t>End date</w:t>
+            </w:r>
+          </w:p>
+        </w:tc>
+        <w:tc>
+          <w:tcPr>
+            <w:tcW w:w="6186" w:type="dxa"/>
+          </w:tcPr>
+          <w:p>
+            <w:pPr>
+              <w:cnfStyle w:val="100000000000" w:firstRow="1" w:lastRow="0" w:firstColumn="0" w:lastColumn="0" w:oddVBand="0" w:evenVBand="0" w:oddHBand="0" w:evenHBand="0" w:firstRowFirstColumn="0" w:firstRowLastColumn="0" w:lastRowFirstColumn="0" w:lastRowLastColumn="0"/>
+              <w:rPr>
+                <w:sz w:val="26"/>
+                <w:szCs w:val="26"/>
+              </w:rPr>
+            </w:pPr>
+            <w:r>
+              <w:rPr>
+                <w:sz w:val="26"/>
+                <w:szCs w:val="26"/>
+              </w:rPr>
+              <w:t>Milestone/Activity</w:t>
+            </w:r>
+          </w:p>
+        </w:tc>
+      </w:tr>
+      <w:tr>
+        <w:trPr>
+          <w:cnfStyle w:val="000000100000" w:firstRow="0" w:lastRow="0" w:firstColumn="0" w:lastColumn="0" w:oddVBand="0" w:evenVBand="0" w:oddHBand="1" w:evenHBand="0" w:firstRowFirstColumn="0" w:firstRowLastColumn="0" w:lastRowFirstColumn="0" w:lastRowLastColumn="0"/>
+        </w:trPr>
+        <w:tc>
+          <w:tcPr>
+            <w:cnfStyle w:val="001000000000" w:firstRow="0" w:lastRow="0" w:firstColumn="1" w:lastColumn="0" w:oddVBand="0" w:evenVBand="0" w:oddHBand="0" w:evenHBand="0" w:firstRowFirstColumn="0" w:firstRowLastColumn="0" w:lastRowFirstColumn="0" w:lastRowLastColumn="0"/>
+            <w:tcW w:w="846" w:type="dxa"/>
+          </w:tcPr>
+          <w:p>
+            <w:pPr>
+              <w:rPr>
+                <w:sz w:val="26"/>
+                <w:szCs w:val="26"/>
+              </w:rPr>
+            </w:pPr>
+            <w:r>
+              <w:rPr>
+                <w:sz w:val="26"/>
+                <w:szCs w:val="26"/>
+              </w:rPr>
+              <w:t>10</w:t>
+            </w:r>
+            <w:r>
+              <w:rPr>
+                <w:sz w:val="26"/>
+                <w:szCs w:val="26"/>
+              </w:rPr>
+              <w:t xml:space="preserve"> </w:t>
+            </w:r>
+          </w:p>
+        </w:tc>
+        <w:tc>
+          <w:tcPr>
+            <w:tcW w:w="992" w:type="dxa"/>
+          </w:tcPr>
+          <w:p>
+            <w:pPr>
+              <w:cnfStyle w:val="000000100000" w:firstRow="0" w:lastRow="0" w:firstColumn="0" w:lastColumn="0" w:oddVBand="0" w:evenVBand="0" w:oddHBand="1" w:evenHBand="0" w:firstRowFirstColumn="0" w:firstRowLastColumn="0" w:lastRowFirstColumn="0" w:lastRowLastColumn="0"/>
+              <w:rPr>
+                <w:sz w:val="26"/>
+                <w:szCs w:val="26"/>
+              </w:rPr>
+            </w:pPr>
+            <w:r>
+              <w:rPr>
+                <w:sz w:val="26"/>
+                <w:szCs w:val="26"/>
+              </w:rPr>
+              <w:t>1</w:t>
+            </w:r>
+            <w:r>
+              <w:rPr>
+                <w:sz w:val="26"/>
+                <w:szCs w:val="26"/>
+              </w:rPr>
+              <w:t>8.0</w:t>
+            </w:r>
+            <w:r>
+              <w:rPr>
+                <w:sz w:val="26"/>
+                <w:szCs w:val="26"/>
+              </w:rPr>
+              <w:t>4</w:t>
+            </w:r>
+          </w:p>
+        </w:tc>
+        <w:tc>
+          <w:tcPr>
+            <w:tcW w:w="992" w:type="dxa"/>
+          </w:tcPr>
+          <w:p>
+            <w:pPr>
+              <w:cnfStyle w:val="000000100000" w:firstRow="0" w:lastRow="0" w:firstColumn="0" w:lastColumn="0" w:oddVBand="0" w:evenVBand="0" w:oddHBand="1" w:evenHBand="0" w:firstRowFirstColumn="0" w:firstRowLastColumn="0" w:lastRowFirstColumn="0" w:lastRowLastColumn="0"/>
+              <w:rPr>
+                <w:sz w:val="26"/>
+                <w:szCs w:val="26"/>
+              </w:rPr>
+            </w:pPr>
+            <w:r>
+              <w:rPr>
+                <w:sz w:val="26"/>
+                <w:szCs w:val="26"/>
+              </w:rPr>
+              <w:t>24</w:t>
+            </w:r>
+            <w:r>
+              <w:rPr>
+                <w:sz w:val="26"/>
+                <w:szCs w:val="26"/>
+              </w:rPr>
+              <w:t>.04</w:t>
+            </w:r>
+          </w:p>
+        </w:tc>
+        <w:tc>
+          <w:tcPr>
+            <w:tcW w:w="6186" w:type="dxa"/>
+          </w:tcPr>
+          <w:p>
+            <w:pPr>
+              <w:cnfStyle w:val="000000100000" w:firstRow="0" w:lastRow="0" w:firstColumn="0" w:lastColumn="0" w:oddVBand="0" w:evenVBand="0" w:oddHBand="1" w:evenHBand="0" w:firstRowFirstColumn="0" w:firstRowLastColumn="0" w:lastRowFirstColumn="0" w:lastRowLastColumn="0"/>
+              <w:rPr>
+                <w:sz w:val="26"/>
+                <w:szCs w:val="26"/>
+              </w:rPr>
+            </w:pPr>
+            <w:r>
+              <w:rPr>
+                <w:sz w:val="26"/>
+                <w:szCs w:val="26"/>
+              </w:rPr>
+              <w:t>Discussion with client and tutor, planning</w:t>
+            </w:r>
+          </w:p>
+        </w:tc>
+      </w:tr>
+      <w:tr>
+        <w:tc>
+          <w:tcPr>
+            <w:cnfStyle w:val="001000000000" w:firstRow="0" w:lastRow="0" w:firstColumn="1" w:lastColumn="0" w:oddVBand="0" w:evenVBand="0" w:oddHBand="0" w:evenHBand="0" w:firstRowFirstColumn="0" w:firstRowLastColumn="0" w:lastRowFirstColumn="0" w:lastRowLastColumn="0"/>
+            <w:tcW w:w="846" w:type="dxa"/>
+          </w:tcPr>
+          <w:p>
+            <w:pPr>
+              <w:rPr>
+                <w:sz w:val="26"/>
+                <w:szCs w:val="26"/>
+              </w:rPr>
+            </w:pPr>
+            <w:r>
+              <w:rPr>
+                <w:sz w:val="26"/>
+                <w:szCs w:val="26"/>
+              </w:rPr>
+              <w:t>11</w:t>
+            </w:r>
+          </w:p>
+        </w:tc>
+        <w:tc>
+          <w:tcPr>
+            <w:tcW w:w="992" w:type="dxa"/>
+          </w:tcPr>
+          <w:p>
+            <w:pPr>
+              <w:cnfStyle w:val="000000000000" w:firstRow="0" w:lastRow="0" w:firstColumn="0" w:lastColumn="0" w:oddVBand="0" w:evenVBand="0" w:oddHBand="0" w:evenHBand="0" w:firstRowFirstColumn="0" w:firstRowLastColumn="0" w:lastRowFirstColumn="0" w:lastRowLastColumn="0"/>
+              <w:rPr>
+                <w:sz w:val="26"/>
+                <w:szCs w:val="26"/>
+              </w:rPr>
+            </w:pPr>
+            <w:r>
+              <w:rPr>
+                <w:sz w:val="26"/>
+                <w:szCs w:val="26"/>
+              </w:rPr>
+              <w:t>25</w:t>
+            </w:r>
+            <w:r>
+              <w:rPr>
+                <w:sz w:val="26"/>
+                <w:szCs w:val="26"/>
+              </w:rPr>
+              <w:t>.04</w:t>
+            </w:r>
+          </w:p>
+        </w:tc>
+        <w:tc>
+          <w:tcPr>
+            <w:tcW w:w="992" w:type="dxa"/>
+          </w:tcPr>
+          <w:p>
+            <w:pPr>
+              <w:cnfStyle w:val="000000000000" w:firstRow="0" w:lastRow="0" w:firstColumn="0" w:lastColumn="0" w:oddVBand="0" w:evenVBand="0" w:oddHBand="0" w:evenHBand="0" w:firstRowFirstColumn="0" w:firstRowLastColumn="0" w:lastRowFirstColumn="0" w:lastRowLastColumn="0"/>
+              <w:rPr>
+                <w:sz w:val="26"/>
+                <w:szCs w:val="26"/>
+              </w:rPr>
+            </w:pPr>
+            <w:r>
+              <w:rPr>
+                <w:sz w:val="26"/>
+                <w:szCs w:val="26"/>
+              </w:rPr>
+              <w:t>01</w:t>
+            </w:r>
+            <w:r>
+              <w:rPr>
+                <w:sz w:val="26"/>
+                <w:szCs w:val="26"/>
+              </w:rPr>
+              <w:t>.0</w:t>
+            </w:r>
+            <w:r>
+              <w:rPr>
+                <w:sz w:val="26"/>
+                <w:szCs w:val="26"/>
+              </w:rPr>
+              <w:t>5</w:t>
+            </w:r>
+          </w:p>
+        </w:tc>
+        <w:tc>
+          <w:tcPr>
+            <w:tcW w:w="6186" w:type="dxa"/>
+          </w:tcPr>
+          <w:p>
+            <w:pPr>
+              <w:cnfStyle w:val="000000000000" w:firstRow="0" w:lastRow="0" w:firstColumn="0" w:lastColumn="0" w:oddVBand="0" w:evenVBand="0" w:oddHBand="0" w:evenHBand="0" w:firstRowFirstColumn="0" w:firstRowLastColumn="0" w:lastRowFirstColumn="0" w:lastRowLastColumn="0"/>
+              <w:rPr>
+                <w:sz w:val="26"/>
+                <w:szCs w:val="26"/>
+              </w:rPr>
+            </w:pPr>
+            <w:r>
+              <w:rPr>
+                <w:sz w:val="26"/>
+                <w:szCs w:val="26"/>
+              </w:rPr>
+              <w:t>Code implementation</w:t>
+            </w:r>
+            <w:r>
+              <w:rPr>
+                <w:sz w:val="26"/>
+                <w:szCs w:val="26"/>
+              </w:rPr>
+              <w:t>:</w:t>
+            </w:r>
+          </w:p>
+          <w:p>
+            <w:pPr>
+              <w:pStyle w:val="ListParagraph"/>
+              <w:numPr>
+                <w:ilvl w:val="0"/>
+                <w:numId w:val="21"/>
+              </w:numPr>
+              <w:cnfStyle w:val="000000000000" w:firstRow="0" w:lastRow="0" w:firstColumn="0" w:lastColumn="0" w:oddVBand="0" w:evenVBand="0" w:oddHBand="0" w:evenHBand="0" w:firstRowFirstColumn="0" w:firstRowLastColumn="0" w:lastRowFirstColumn="0" w:lastRowLastColumn="0"/>
+              <w:rPr>
+                <w:sz w:val="26"/>
+                <w:szCs w:val="26"/>
+              </w:rPr>
+            </w:pPr>
+            <w:r>
+              <w:rPr>
+                <w:sz w:val="26"/>
+                <w:szCs w:val="26"/>
+              </w:rPr>
+              <w:t>Layout of web application</w:t>
+            </w:r>
+          </w:p>
+          <w:p>
+            <w:pPr>
+              <w:pStyle w:val="ListParagraph"/>
+              <w:numPr>
+                <w:ilvl w:val="0"/>
+                <w:numId w:val="21"/>
+              </w:numPr>
+              <w:cnfStyle w:val="000000000000" w:firstRow="0" w:lastRow="0" w:firstColumn="0" w:lastColumn="0" w:oddVBand="0" w:evenVBand="0" w:oddHBand="0" w:evenHBand="0" w:firstRowFirstColumn="0" w:firstRowLastColumn="0" w:lastRowFirstColumn="0" w:lastRowLastColumn="0"/>
+              <w:rPr>
+                <w:sz w:val="26"/>
+                <w:szCs w:val="26"/>
+              </w:rPr>
+            </w:pPr>
+            <w:r>
+              <w:rPr>
+                <w:sz w:val="26"/>
+                <w:szCs w:val="26"/>
+              </w:rPr>
+              <w:t>Change of login credentials</w:t>
+            </w:r>
+          </w:p>
+          <w:p>
+            <w:pPr>
+              <w:pStyle w:val="ListParagraph"/>
+              <w:numPr>
+                <w:ilvl w:val="0"/>
+                <w:numId w:val="21"/>
+              </w:numPr>
+              <w:cnfStyle w:val="000000000000" w:firstRow="0" w:lastRow="0" w:firstColumn="0" w:lastColumn="0" w:oddVBand="0" w:evenVBand="0" w:oddHBand="0" w:evenHBand="0" w:firstRowFirstColumn="0" w:firstRowLastColumn="0" w:lastRowFirstColumn="0" w:lastRowLastColumn="0"/>
+              <w:rPr>
+                <w:sz w:val="26"/>
+                <w:szCs w:val="26"/>
+              </w:rPr>
+            </w:pPr>
+            <w:r>
+              <w:rPr>
+                <w:sz w:val="26"/>
+                <w:szCs w:val="26"/>
+              </w:rPr>
+              <w:t>Schedule improvement (regarding contracts)</w:t>
+            </w:r>
+          </w:p>
+          <w:p>
+            <w:pPr>
+              <w:pStyle w:val="ListParagraph"/>
+              <w:numPr>
+                <w:ilvl w:val="0"/>
+                <w:numId w:val="21"/>
+              </w:numPr>
+              <w:cnfStyle w:val="000000000000" w:firstRow="0" w:lastRow="0" w:firstColumn="0" w:lastColumn="0" w:oddVBand="0" w:evenVBand="0" w:oddHBand="0" w:evenHBand="0" w:firstRowFirstColumn="0" w:firstRowLastColumn="0" w:lastRowFirstColumn="0" w:lastRowLastColumn="0"/>
+              <w:rPr>
+                <w:sz w:val="26"/>
+                <w:szCs w:val="26"/>
+              </w:rPr>
+            </w:pPr>
+            <w:r>
+              <w:rPr>
+                <w:sz w:val="26"/>
+                <w:szCs w:val="26"/>
+              </w:rPr>
+              <w:t>Unit testing</w:t>
+            </w:r>
+          </w:p>
+          <w:p>
+            <w:pPr>
+              <w:pStyle w:val="ListParagraph"/>
+              <w:numPr>
+                <w:ilvl w:val="0"/>
+                <w:numId w:val="21"/>
+              </w:numPr>
+              <w:cnfStyle w:val="000000000000" w:firstRow="0" w:lastRow="0" w:firstColumn="0" w:lastColumn="0" w:oddVBand="0" w:evenVBand="0" w:oddHBand="0" w:evenHBand="0" w:firstRowFirstColumn="0" w:firstRowLastColumn="0" w:lastRowFirstColumn="0" w:lastRowLastColumn="0"/>
+              <w:rPr>
+                <w:sz w:val="26"/>
+                <w:szCs w:val="26"/>
+              </w:rPr>
+            </w:pPr>
+            <w:r>
+              <w:rPr>
+                <w:sz w:val="26"/>
+                <w:szCs w:val="26"/>
+              </w:rPr>
+              <w:t>Dependency inversion</w:t>
+            </w:r>
+          </w:p>
+          <w:p>
+            <w:pPr>
+              <w:pStyle w:val="ListParagraph"/>
+              <w:numPr>
+                <w:ilvl w:val="0"/>
+                <w:numId w:val="21"/>
+              </w:numPr>
+              <w:cnfStyle w:val="000000000000" w:firstRow="0" w:lastRow="0" w:firstColumn="0" w:lastColumn="0" w:oddVBand="0" w:evenVBand="0" w:oddHBand="0" w:evenHBand="0" w:firstRowFirstColumn="0" w:firstRowLastColumn="0" w:lastRowFirstColumn="0" w:lastRowLastColumn="0"/>
+              <w:rPr>
+                <w:sz w:val="26"/>
+                <w:szCs w:val="26"/>
+              </w:rPr>
+            </w:pPr>
+            <w:r>
+              <w:rPr>
+                <w:sz w:val="26"/>
+                <w:szCs w:val="26"/>
+              </w:rPr>
+              <w:t>Requests for change of personal information</w:t>
+            </w:r>
+          </w:p>
+          <w:p>
+            <w:pPr>
+              <w:pStyle w:val="ListParagraph"/>
+              <w:numPr>
+                <w:ilvl w:val="0"/>
+                <w:numId w:val="21"/>
+              </w:numPr>
+              <w:cnfStyle w:val="000000000000" w:firstRow="0" w:lastRow="0" w:firstColumn="0" w:lastColumn="0" w:oddVBand="0" w:evenVBand="0" w:oddHBand="0" w:evenHBand="0" w:firstRowFirstColumn="0" w:firstRowLastColumn="0" w:lastRowFirstColumn="0" w:lastRowLastColumn="0"/>
+              <w:rPr>
+                <w:sz w:val="26"/>
+                <w:szCs w:val="26"/>
+              </w:rPr>
+            </w:pPr>
+            <w:r>
+              <w:rPr>
+                <w:sz w:val="26"/>
+                <w:szCs w:val="26"/>
+              </w:rPr>
+              <w:t>Caretaker notes</w:t>
+            </w:r>
+          </w:p>
+        </w:tc>
+      </w:tr>
+      <w:tr>
+        <w:trPr>
+          <w:cnfStyle w:val="000000100000" w:firstRow="0" w:lastRow="0" w:firstColumn="0" w:lastColumn="0" w:oddVBand="0" w:evenVBand="0" w:oddHBand="1" w:evenHBand="0" w:firstRowFirstColumn="0" w:firstRowLastColumn="0" w:lastRowFirstColumn="0" w:lastRowLastColumn="0"/>
+        </w:trPr>
+        <w:tc>
+          <w:tcPr>
+            <w:cnfStyle w:val="001000000000" w:firstRow="0" w:lastRow="0" w:firstColumn="1" w:lastColumn="0" w:oddVBand="0" w:evenVBand="0" w:oddHBand="0" w:evenHBand="0" w:firstRowFirstColumn="0" w:firstRowLastColumn="0" w:lastRowFirstColumn="0" w:lastRowLastColumn="0"/>
+            <w:tcW w:w="846" w:type="dxa"/>
+          </w:tcPr>
+          <w:p>
+            <w:pPr>
+              <w:rPr>
+                <w:sz w:val="26"/>
+                <w:szCs w:val="26"/>
+              </w:rPr>
+            </w:pPr>
+            <w:r>
+              <w:rPr>
+                <w:sz w:val="26"/>
+                <w:szCs w:val="26"/>
+              </w:rPr>
+              <w:t>12</w:t>
+            </w:r>
+          </w:p>
+        </w:tc>
+        <w:tc>
+          <w:tcPr>
+            <w:tcW w:w="992" w:type="dxa"/>
+          </w:tcPr>
+          <w:p>
+            <w:pPr>
+              <w:cnfStyle w:val="000000100000" w:firstRow="0" w:lastRow="0" w:firstColumn="0" w:lastColumn="0" w:oddVBand="0" w:evenVBand="0" w:oddHBand="1" w:evenHBand="0" w:firstRowFirstColumn="0" w:firstRowLastColumn="0" w:lastRowFirstColumn="0" w:lastRowLastColumn="0"/>
+              <w:rPr>
+                <w:sz w:val="26"/>
+                <w:szCs w:val="26"/>
+              </w:rPr>
+            </w:pPr>
+            <w:r>
+              <w:rPr>
+                <w:sz w:val="26"/>
+                <w:szCs w:val="26"/>
+              </w:rPr>
+              <w:t>11.04</w:t>
+            </w:r>
+          </w:p>
+        </w:tc>
+        <w:tc>
+          <w:tcPr>
+            <w:tcW w:w="992" w:type="dxa"/>
+          </w:tcPr>
+          <w:p>
+            <w:pPr>
+              <w:cnfStyle w:val="000000100000" w:firstRow="0" w:lastRow="0" w:firstColumn="0" w:lastColumn="0" w:oddVBand="0" w:evenVBand="0" w:oddHBand="1" w:evenHBand="0" w:firstRowFirstColumn="0" w:firstRowLastColumn="0" w:lastRowFirstColumn="0" w:lastRowLastColumn="0"/>
+              <w:rPr>
+                <w:sz w:val="26"/>
+                <w:szCs w:val="26"/>
+              </w:rPr>
+            </w:pPr>
+            <w:r>
+              <w:rPr>
+                <w:sz w:val="26"/>
+                <w:szCs w:val="26"/>
+              </w:rPr>
+              <w:t>17.04</w:t>
+            </w:r>
+          </w:p>
+        </w:tc>
+        <w:tc>
+          <w:tcPr>
+            <w:tcW w:w="6186" w:type="dxa"/>
+          </w:tcPr>
+          <w:p>
+            <w:pPr>
+              <w:cnfStyle w:val="000000100000" w:firstRow="0" w:lastRow="0" w:firstColumn="0" w:lastColumn="0" w:oddVBand="0" w:evenVBand="0" w:oddHBand="1" w:evenHBand="0" w:firstRowFirstColumn="0" w:firstRowLastColumn="0" w:lastRowFirstColumn="0" w:lastRowLastColumn="0"/>
+              <w:rPr>
+                <w:sz w:val="26"/>
+                <w:szCs w:val="26"/>
+              </w:rPr>
+            </w:pPr>
+            <w:r>
+              <w:rPr>
+                <w:sz w:val="26"/>
+                <w:szCs w:val="26"/>
+              </w:rPr>
+              <w:t>Bug fixing, minor improvements</w:t>
+            </w:r>
+          </w:p>
+        </w:tc>
+      </w:tr>
+    </w:tbl>
+    <w:p/>
     <w:sectPr>
-      <w:footerReference w:type="default" r:id="rId10"/>
+      <w:footerReference w:type="default" r:id="rId9"/>
       <w:pgSz w:w="11906" w:h="16838"/>
       <w:pgMar w:top="1440" w:right="1440" w:bottom="1440" w:left="1440" w:header="708" w:footer="708" w:gutter="0"/>
       <w:pgNumType w:start="0"/>
@@ -6925,6 +8225,119 @@
     </w:lvl>
   </w:abstractNum>
   <w:abstractNum w:abstractNumId="4" w15:restartNumberingAfterBreak="0">
+    <w:nsid w:val="2A925FC3"/>
+    <w:multiLevelType w:val="hybridMultilevel"/>
+    <w:tmpl w:val="2046A694"/>
+    <w:lvl w:ilvl="0" w:tplc="08090003">
+      <w:start w:val="1"/>
+      <w:numFmt w:val="bullet"/>
+      <w:lvlText w:val="o"/>
+      <w:lvlJc w:val="left"/>
+      <w:pPr>
+        <w:ind w:left="1440" w:hanging="360"/>
+      </w:pPr>
+      <w:rPr>
+        <w:rFonts w:ascii="Courier New" w:hAnsi="Courier New" w:cs="Courier New" w:hint="default"/>
+      </w:rPr>
+    </w:lvl>
+    <w:lvl w:ilvl="1" w:tplc="08090003" w:tentative="1">
+      <w:start w:val="1"/>
+      <w:numFmt w:val="bullet"/>
+      <w:lvlText w:val="o"/>
+      <w:lvlJc w:val="left"/>
+      <w:pPr>
+        <w:ind w:left="2160" w:hanging="360"/>
+      </w:pPr>
+      <w:rPr>
+        <w:rFonts w:ascii="Courier New" w:hAnsi="Courier New" w:cs="Courier New" w:hint="default"/>
+      </w:rPr>
+    </w:lvl>
+    <w:lvl w:ilvl="2" w:tplc="08090005" w:tentative="1">
+      <w:start w:val="1"/>
+      <w:numFmt w:val="bullet"/>
+      <w:lvlText w:val=""/>
+      <w:lvlJc w:val="left"/>
+      <w:pPr>
+        <w:ind w:left="2880" w:hanging="360"/>
+      </w:pPr>
+      <w:rPr>
+        <w:rFonts w:ascii="Wingdings" w:hAnsi="Wingdings" w:hint="default"/>
+      </w:rPr>
+    </w:lvl>
+    <w:lvl w:ilvl="3" w:tplc="08090001" w:tentative="1">
+      <w:start w:val="1"/>
+      <w:numFmt w:val="bullet"/>
+      <w:lvlText w:val=""/>
+      <w:lvlJc w:val="left"/>
+      <w:pPr>
+        <w:ind w:left="3600" w:hanging="360"/>
+      </w:pPr>
+      <w:rPr>
+        <w:rFonts w:ascii="Symbol" w:hAnsi="Symbol" w:hint="default"/>
+      </w:rPr>
+    </w:lvl>
+    <w:lvl w:ilvl="4" w:tplc="08090003" w:tentative="1">
+      <w:start w:val="1"/>
+      <w:numFmt w:val="bullet"/>
+      <w:lvlText w:val="o"/>
+      <w:lvlJc w:val="left"/>
+      <w:pPr>
+        <w:ind w:left="4320" w:hanging="360"/>
+      </w:pPr>
+      <w:rPr>
+        <w:rFonts w:ascii="Courier New" w:hAnsi="Courier New" w:cs="Courier New" w:hint="default"/>
+      </w:rPr>
+    </w:lvl>
+    <w:lvl w:ilvl="5" w:tplc="08090005" w:tentative="1">
+      <w:start w:val="1"/>
+      <w:numFmt w:val="bullet"/>
+      <w:lvlText w:val=""/>
+      <w:lvlJc w:val="left"/>
+      <w:pPr>
+        <w:ind w:left="5040" w:hanging="360"/>
+      </w:pPr>
+      <w:rPr>
+        <w:rFonts w:ascii="Wingdings" w:hAnsi="Wingdings" w:hint="default"/>
+      </w:rPr>
+    </w:lvl>
+    <w:lvl w:ilvl="6" w:tplc="08090001" w:tentative="1">
+      <w:start w:val="1"/>
+      <w:numFmt w:val="bullet"/>
+      <w:lvlText w:val=""/>
+      <w:lvlJc w:val="left"/>
+      <w:pPr>
+        <w:ind w:left="5760" w:hanging="360"/>
+      </w:pPr>
+      <w:rPr>
+        <w:rFonts w:ascii="Symbol" w:hAnsi="Symbol" w:hint="default"/>
+      </w:rPr>
+    </w:lvl>
+    <w:lvl w:ilvl="7" w:tplc="08090003" w:tentative="1">
+      <w:start w:val="1"/>
+      <w:numFmt w:val="bullet"/>
+      <w:lvlText w:val="o"/>
+      <w:lvlJc w:val="left"/>
+      <w:pPr>
+        <w:ind w:left="6480" w:hanging="360"/>
+      </w:pPr>
+      <w:rPr>
+        <w:rFonts w:ascii="Courier New" w:hAnsi="Courier New" w:cs="Courier New" w:hint="default"/>
+      </w:rPr>
+    </w:lvl>
+    <w:lvl w:ilvl="8" w:tplc="08090005" w:tentative="1">
+      <w:start w:val="1"/>
+      <w:numFmt w:val="bullet"/>
+      <w:lvlText w:val=""/>
+      <w:lvlJc w:val="left"/>
+      <w:pPr>
+        <w:ind w:left="7200" w:hanging="360"/>
+      </w:pPr>
+      <w:rPr>
+        <w:rFonts w:ascii="Wingdings" w:hAnsi="Wingdings" w:hint="default"/>
+      </w:rPr>
+    </w:lvl>
+  </w:abstractNum>
+  <w:abstractNum w:abstractNumId="5" w15:restartNumberingAfterBreak="0">
     <w:nsid w:val="2BBE405D"/>
     <w:multiLevelType w:val="hybridMultilevel"/>
     <w:tmpl w:val="F4CCC36C"/>
@@ -7037,7 +8450,7 @@
       </w:rPr>
     </w:lvl>
   </w:abstractNum>
-  <w:abstractNum w:abstractNumId="5" w15:restartNumberingAfterBreak="0">
+  <w:abstractNum w:abstractNumId="6" w15:restartNumberingAfterBreak="0">
     <w:nsid w:val="2D670B59"/>
     <w:multiLevelType w:val="hybridMultilevel"/>
     <w:tmpl w:val="30A226E0"/>
@@ -7150,7 +8563,7 @@
       </w:rPr>
     </w:lvl>
   </w:abstractNum>
-  <w:abstractNum w:abstractNumId="6" w15:restartNumberingAfterBreak="0">
+  <w:abstractNum w:abstractNumId="7" w15:restartNumberingAfterBreak="0">
     <w:nsid w:val="3BFE3F73"/>
     <w:multiLevelType w:val="hybridMultilevel"/>
     <w:tmpl w:val="D6308590"/>
@@ -7263,7 +8676,233 @@
       </w:rPr>
     </w:lvl>
   </w:abstractNum>
-  <w:abstractNum w:abstractNumId="7" w15:restartNumberingAfterBreak="0">
+  <w:abstractNum w:abstractNumId="8" w15:restartNumberingAfterBreak="0">
+    <w:nsid w:val="3F5427A1"/>
+    <w:multiLevelType w:val="hybridMultilevel"/>
+    <w:tmpl w:val="2DD6F39E"/>
+    <w:lvl w:ilvl="0" w:tplc="08090001">
+      <w:start w:val="1"/>
+      <w:numFmt w:val="bullet"/>
+      <w:lvlText w:val=""/>
+      <w:lvlJc w:val="left"/>
+      <w:pPr>
+        <w:ind w:left="3600" w:hanging="360"/>
+      </w:pPr>
+      <w:rPr>
+        <w:rFonts w:ascii="Symbol" w:hAnsi="Symbol" w:hint="default"/>
+      </w:rPr>
+    </w:lvl>
+    <w:lvl w:ilvl="1" w:tplc="08090003" w:tentative="1">
+      <w:start w:val="1"/>
+      <w:numFmt w:val="bullet"/>
+      <w:lvlText w:val="o"/>
+      <w:lvlJc w:val="left"/>
+      <w:pPr>
+        <w:ind w:left="4320" w:hanging="360"/>
+      </w:pPr>
+      <w:rPr>
+        <w:rFonts w:ascii="Courier New" w:hAnsi="Courier New" w:cs="Courier New" w:hint="default"/>
+      </w:rPr>
+    </w:lvl>
+    <w:lvl w:ilvl="2" w:tplc="08090005" w:tentative="1">
+      <w:start w:val="1"/>
+      <w:numFmt w:val="bullet"/>
+      <w:lvlText w:val=""/>
+      <w:lvlJc w:val="left"/>
+      <w:pPr>
+        <w:ind w:left="5040" w:hanging="360"/>
+      </w:pPr>
+      <w:rPr>
+        <w:rFonts w:ascii="Wingdings" w:hAnsi="Wingdings" w:hint="default"/>
+      </w:rPr>
+    </w:lvl>
+    <w:lvl w:ilvl="3" w:tplc="08090001" w:tentative="1">
+      <w:start w:val="1"/>
+      <w:numFmt w:val="bullet"/>
+      <w:lvlText w:val=""/>
+      <w:lvlJc w:val="left"/>
+      <w:pPr>
+        <w:ind w:left="5760" w:hanging="360"/>
+      </w:pPr>
+      <w:rPr>
+        <w:rFonts w:ascii="Symbol" w:hAnsi="Symbol" w:hint="default"/>
+      </w:rPr>
+    </w:lvl>
+    <w:lvl w:ilvl="4" w:tplc="08090003" w:tentative="1">
+      <w:start w:val="1"/>
+      <w:numFmt w:val="bullet"/>
+      <w:lvlText w:val="o"/>
+      <w:lvlJc w:val="left"/>
+      <w:pPr>
+        <w:ind w:left="6480" w:hanging="360"/>
+      </w:pPr>
+      <w:rPr>
+        <w:rFonts w:ascii="Courier New" w:hAnsi="Courier New" w:cs="Courier New" w:hint="default"/>
+      </w:rPr>
+    </w:lvl>
+    <w:lvl w:ilvl="5" w:tplc="08090005" w:tentative="1">
+      <w:start w:val="1"/>
+      <w:numFmt w:val="bullet"/>
+      <w:lvlText w:val=""/>
+      <w:lvlJc w:val="left"/>
+      <w:pPr>
+        <w:ind w:left="7200" w:hanging="360"/>
+      </w:pPr>
+      <w:rPr>
+        <w:rFonts w:ascii="Wingdings" w:hAnsi="Wingdings" w:hint="default"/>
+      </w:rPr>
+    </w:lvl>
+    <w:lvl w:ilvl="6" w:tplc="08090001" w:tentative="1">
+      <w:start w:val="1"/>
+      <w:numFmt w:val="bullet"/>
+      <w:lvlText w:val=""/>
+      <w:lvlJc w:val="left"/>
+      <w:pPr>
+        <w:ind w:left="7920" w:hanging="360"/>
+      </w:pPr>
+      <w:rPr>
+        <w:rFonts w:ascii="Symbol" w:hAnsi="Symbol" w:hint="default"/>
+      </w:rPr>
+    </w:lvl>
+    <w:lvl w:ilvl="7" w:tplc="08090003" w:tentative="1">
+      <w:start w:val="1"/>
+      <w:numFmt w:val="bullet"/>
+      <w:lvlText w:val="o"/>
+      <w:lvlJc w:val="left"/>
+      <w:pPr>
+        <w:ind w:left="8640" w:hanging="360"/>
+      </w:pPr>
+      <w:rPr>
+        <w:rFonts w:ascii="Courier New" w:hAnsi="Courier New" w:cs="Courier New" w:hint="default"/>
+      </w:rPr>
+    </w:lvl>
+    <w:lvl w:ilvl="8" w:tplc="08090005" w:tentative="1">
+      <w:start w:val="1"/>
+      <w:numFmt w:val="bullet"/>
+      <w:lvlText w:val=""/>
+      <w:lvlJc w:val="left"/>
+      <w:pPr>
+        <w:ind w:left="9360" w:hanging="360"/>
+      </w:pPr>
+      <w:rPr>
+        <w:rFonts w:ascii="Wingdings" w:hAnsi="Wingdings" w:hint="default"/>
+      </w:rPr>
+    </w:lvl>
+  </w:abstractNum>
+  <w:abstractNum w:abstractNumId="9" w15:restartNumberingAfterBreak="0">
+    <w:nsid w:val="43305D2F"/>
+    <w:multiLevelType w:val="hybridMultilevel"/>
+    <w:tmpl w:val="37308BAE"/>
+    <w:lvl w:ilvl="0" w:tplc="08090001">
+      <w:start w:val="1"/>
+      <w:numFmt w:val="bullet"/>
+      <w:lvlText w:val=""/>
+      <w:lvlJc w:val="left"/>
+      <w:pPr>
+        <w:ind w:left="3600" w:hanging="360"/>
+      </w:pPr>
+      <w:rPr>
+        <w:rFonts w:ascii="Symbol" w:hAnsi="Symbol" w:hint="default"/>
+      </w:rPr>
+    </w:lvl>
+    <w:lvl w:ilvl="1" w:tplc="08090003" w:tentative="1">
+      <w:start w:val="1"/>
+      <w:numFmt w:val="bullet"/>
+      <w:lvlText w:val="o"/>
+      <w:lvlJc w:val="left"/>
+      <w:pPr>
+        <w:ind w:left="4320" w:hanging="360"/>
+      </w:pPr>
+      <w:rPr>
+        <w:rFonts w:ascii="Courier New" w:hAnsi="Courier New" w:cs="Courier New" w:hint="default"/>
+      </w:rPr>
+    </w:lvl>
+    <w:lvl w:ilvl="2" w:tplc="08090005" w:tentative="1">
+      <w:start w:val="1"/>
+      <w:numFmt w:val="bullet"/>
+      <w:lvlText w:val=""/>
+      <w:lvlJc w:val="left"/>
+      <w:pPr>
+        <w:ind w:left="5040" w:hanging="360"/>
+      </w:pPr>
+      <w:rPr>
+        <w:rFonts w:ascii="Wingdings" w:hAnsi="Wingdings" w:hint="default"/>
+      </w:rPr>
+    </w:lvl>
+    <w:lvl w:ilvl="3" w:tplc="08090001" w:tentative="1">
+      <w:start w:val="1"/>
+      <w:numFmt w:val="bullet"/>
+      <w:lvlText w:val=""/>
+      <w:lvlJc w:val="left"/>
+      <w:pPr>
+        <w:ind w:left="5760" w:hanging="360"/>
+      </w:pPr>
+      <w:rPr>
+        <w:rFonts w:ascii="Symbol" w:hAnsi="Symbol" w:hint="default"/>
+      </w:rPr>
+    </w:lvl>
+    <w:lvl w:ilvl="4" w:tplc="08090003" w:tentative="1">
+      <w:start w:val="1"/>
+      <w:numFmt w:val="bullet"/>
+      <w:lvlText w:val="o"/>
+      <w:lvlJc w:val="left"/>
+      <w:pPr>
+        <w:ind w:left="6480" w:hanging="360"/>
+      </w:pPr>
+      <w:rPr>
+        <w:rFonts w:ascii="Courier New" w:hAnsi="Courier New" w:cs="Courier New" w:hint="default"/>
+      </w:rPr>
+    </w:lvl>
+    <w:lvl w:ilvl="5" w:tplc="08090005" w:tentative="1">
+      <w:start w:val="1"/>
+      <w:numFmt w:val="bullet"/>
+      <w:lvlText w:val=""/>
+      <w:lvlJc w:val="left"/>
+      <w:pPr>
+        <w:ind w:left="7200" w:hanging="360"/>
+      </w:pPr>
+      <w:rPr>
+        <w:rFonts w:ascii="Wingdings" w:hAnsi="Wingdings" w:hint="default"/>
+      </w:rPr>
+    </w:lvl>
+    <w:lvl w:ilvl="6" w:tplc="08090001" w:tentative="1">
+      <w:start w:val="1"/>
+      <w:numFmt w:val="bullet"/>
+      <w:lvlText w:val=""/>
+      <w:lvlJc w:val="left"/>
+      <w:pPr>
+        <w:ind w:left="7920" w:hanging="360"/>
+      </w:pPr>
+      <w:rPr>
+        <w:rFonts w:ascii="Symbol" w:hAnsi="Symbol" w:hint="default"/>
+      </w:rPr>
+    </w:lvl>
+    <w:lvl w:ilvl="7" w:tplc="08090003" w:tentative="1">
+      <w:start w:val="1"/>
+      <w:numFmt w:val="bullet"/>
+      <w:lvlText w:val="o"/>
+      <w:lvlJc w:val="left"/>
+      <w:pPr>
+        <w:ind w:left="8640" w:hanging="360"/>
+      </w:pPr>
+      <w:rPr>
+        <w:rFonts w:ascii="Courier New" w:hAnsi="Courier New" w:cs="Courier New" w:hint="default"/>
+      </w:rPr>
+    </w:lvl>
+    <w:lvl w:ilvl="8" w:tplc="08090005" w:tentative="1">
+      <w:start w:val="1"/>
+      <w:numFmt w:val="bullet"/>
+      <w:lvlText w:val=""/>
+      <w:lvlJc w:val="left"/>
+      <w:pPr>
+        <w:ind w:left="9360" w:hanging="360"/>
+      </w:pPr>
+      <w:rPr>
+        <w:rFonts w:ascii="Wingdings" w:hAnsi="Wingdings" w:hint="default"/>
+      </w:rPr>
+    </w:lvl>
+  </w:abstractNum>
+  <w:abstractNum w:abstractNumId="10" w15:restartNumberingAfterBreak="0">
     <w:nsid w:val="755B03A8"/>
     <w:multiLevelType w:val="hybridMultilevel"/>
     <w:tmpl w:val="D71E5902"/>
@@ -7376,56 +9015,181 @@
       </w:rPr>
     </w:lvl>
   </w:abstractNum>
-  <w:num w:numId="1">
+  <w:abstractNum w:abstractNumId="11" w15:restartNumberingAfterBreak="0">
+    <w:nsid w:val="77C9296D"/>
+    <w:multiLevelType w:val="hybridMultilevel"/>
+    <w:tmpl w:val="0D70C28A"/>
+    <w:lvl w:ilvl="0" w:tplc="08090003">
+      <w:start w:val="1"/>
+      <w:numFmt w:val="bullet"/>
+      <w:lvlText w:val="o"/>
+      <w:lvlJc w:val="left"/>
+      <w:pPr>
+        <w:ind w:left="720" w:hanging="360"/>
+      </w:pPr>
+      <w:rPr>
+        <w:rFonts w:ascii="Courier New" w:hAnsi="Courier New" w:cs="Courier New" w:hint="default"/>
+      </w:rPr>
+    </w:lvl>
+    <w:lvl w:ilvl="1" w:tplc="08090003" w:tentative="1">
+      <w:start w:val="1"/>
+      <w:numFmt w:val="bullet"/>
+      <w:lvlText w:val="o"/>
+      <w:lvlJc w:val="left"/>
+      <w:pPr>
+        <w:ind w:left="1440" w:hanging="360"/>
+      </w:pPr>
+      <w:rPr>
+        <w:rFonts w:ascii="Courier New" w:hAnsi="Courier New" w:cs="Courier New" w:hint="default"/>
+      </w:rPr>
+    </w:lvl>
+    <w:lvl w:ilvl="2" w:tplc="08090005" w:tentative="1">
+      <w:start w:val="1"/>
+      <w:numFmt w:val="bullet"/>
+      <w:lvlText w:val=""/>
+      <w:lvlJc w:val="left"/>
+      <w:pPr>
+        <w:ind w:left="2160" w:hanging="360"/>
+      </w:pPr>
+      <w:rPr>
+        <w:rFonts w:ascii="Wingdings" w:hAnsi="Wingdings" w:hint="default"/>
+      </w:rPr>
+    </w:lvl>
+    <w:lvl w:ilvl="3" w:tplc="08090001" w:tentative="1">
+      <w:start w:val="1"/>
+      <w:numFmt w:val="bullet"/>
+      <w:lvlText w:val=""/>
+      <w:lvlJc w:val="left"/>
+      <w:pPr>
+        <w:ind w:left="2880" w:hanging="360"/>
+      </w:pPr>
+      <w:rPr>
+        <w:rFonts w:ascii="Symbol" w:hAnsi="Symbol" w:hint="default"/>
+      </w:rPr>
+    </w:lvl>
+    <w:lvl w:ilvl="4" w:tplc="08090003" w:tentative="1">
+      <w:start w:val="1"/>
+      <w:numFmt w:val="bullet"/>
+      <w:lvlText w:val="o"/>
+      <w:lvlJc w:val="left"/>
+      <w:pPr>
+        <w:ind w:left="3600" w:hanging="360"/>
+      </w:pPr>
+      <w:rPr>
+        <w:rFonts w:ascii="Courier New" w:hAnsi="Courier New" w:cs="Courier New" w:hint="default"/>
+      </w:rPr>
+    </w:lvl>
+    <w:lvl w:ilvl="5" w:tplc="08090005" w:tentative="1">
+      <w:start w:val="1"/>
+      <w:numFmt w:val="bullet"/>
+      <w:lvlText w:val=""/>
+      <w:lvlJc w:val="left"/>
+      <w:pPr>
+        <w:ind w:left="4320" w:hanging="360"/>
+      </w:pPr>
+      <w:rPr>
+        <w:rFonts w:ascii="Wingdings" w:hAnsi="Wingdings" w:hint="default"/>
+      </w:rPr>
+    </w:lvl>
+    <w:lvl w:ilvl="6" w:tplc="08090001" w:tentative="1">
+      <w:start w:val="1"/>
+      <w:numFmt w:val="bullet"/>
+      <w:lvlText w:val=""/>
+      <w:lvlJc w:val="left"/>
+      <w:pPr>
+        <w:ind w:left="5040" w:hanging="360"/>
+      </w:pPr>
+      <w:rPr>
+        <w:rFonts w:ascii="Symbol" w:hAnsi="Symbol" w:hint="default"/>
+      </w:rPr>
+    </w:lvl>
+    <w:lvl w:ilvl="7" w:tplc="08090003" w:tentative="1">
+      <w:start w:val="1"/>
+      <w:numFmt w:val="bullet"/>
+      <w:lvlText w:val="o"/>
+      <w:lvlJc w:val="left"/>
+      <w:pPr>
+        <w:ind w:left="5760" w:hanging="360"/>
+      </w:pPr>
+      <w:rPr>
+        <w:rFonts w:ascii="Courier New" w:hAnsi="Courier New" w:cs="Courier New" w:hint="default"/>
+      </w:rPr>
+    </w:lvl>
+    <w:lvl w:ilvl="8" w:tplc="08090005" w:tentative="1">
+      <w:start w:val="1"/>
+      <w:numFmt w:val="bullet"/>
+      <w:lvlText w:val=""/>
+      <w:lvlJc w:val="left"/>
+      <w:pPr>
+        <w:ind w:left="6480" w:hanging="360"/>
+      </w:pPr>
+      <w:rPr>
+        <w:rFonts w:ascii="Wingdings" w:hAnsi="Wingdings" w:hint="default"/>
+      </w:rPr>
+    </w:lvl>
+  </w:abstractNum>
+  <w:num w:numId="1" w16cid:durableId="433093788">
     <w:abstractNumId w:val="1"/>
   </w:num>
-  <w:num w:numId="2">
+  <w:num w:numId="2" w16cid:durableId="947740135">
     <w:abstractNumId w:val="1"/>
   </w:num>
-  <w:num w:numId="3">
+  <w:num w:numId="3" w16cid:durableId="1805079919">
     <w:abstractNumId w:val="1"/>
   </w:num>
-  <w:num w:numId="4">
+  <w:num w:numId="4" w16cid:durableId="1448505259">
     <w:abstractNumId w:val="1"/>
   </w:num>
-  <w:num w:numId="5">
+  <w:num w:numId="5" w16cid:durableId="2036727891">
     <w:abstractNumId w:val="1"/>
   </w:num>
-  <w:num w:numId="6">
+  <w:num w:numId="6" w16cid:durableId="1816602631">
     <w:abstractNumId w:val="1"/>
   </w:num>
-  <w:num w:numId="7">
+  <w:num w:numId="7" w16cid:durableId="1647934343">
     <w:abstractNumId w:val="1"/>
   </w:num>
-  <w:num w:numId="8">
+  <w:num w:numId="8" w16cid:durableId="1116871142">
     <w:abstractNumId w:val="1"/>
   </w:num>
-  <w:num w:numId="9">
+  <w:num w:numId="9" w16cid:durableId="1084567098">
     <w:abstractNumId w:val="1"/>
   </w:num>
-  <w:num w:numId="10">
+  <w:num w:numId="10" w16cid:durableId="291520179">
     <w:abstractNumId w:val="1"/>
   </w:num>
-  <w:num w:numId="11">
+  <w:num w:numId="11" w16cid:durableId="1824618885">
+    <w:abstractNumId w:val="6"/>
+  </w:num>
+  <w:num w:numId="12" w16cid:durableId="1496267705">
     <w:abstractNumId w:val="5"/>
   </w:num>
-  <w:num w:numId="12">
+  <w:num w:numId="13" w16cid:durableId="1524981536">
+    <w:abstractNumId w:val="2"/>
+  </w:num>
+  <w:num w:numId="14" w16cid:durableId="748306272">
+    <w:abstractNumId w:val="10"/>
+  </w:num>
+  <w:num w:numId="15" w16cid:durableId="1329988020">
+    <w:abstractNumId w:val="3"/>
+  </w:num>
+  <w:num w:numId="16" w16cid:durableId="1753089769">
+    <w:abstractNumId w:val="7"/>
+  </w:num>
+  <w:num w:numId="17" w16cid:durableId="1003240106">
+    <w:abstractNumId w:val="0"/>
+  </w:num>
+  <w:num w:numId="18" w16cid:durableId="694575645">
+    <w:abstractNumId w:val="9"/>
+  </w:num>
+  <w:num w:numId="19" w16cid:durableId="224727529">
+    <w:abstractNumId w:val="8"/>
+  </w:num>
+  <w:num w:numId="20" w16cid:durableId="1838884763">
     <w:abstractNumId w:val="4"/>
   </w:num>
-  <w:num w:numId="13">
-    <w:abstractNumId w:val="2"/>
-  </w:num>
-  <w:num w:numId="14">
-    <w:abstractNumId w:val="7"/>
-  </w:num>
-  <w:num w:numId="15">
-    <w:abstractNumId w:val="3"/>
-  </w:num>
-  <w:num w:numId="16">
-    <w:abstractNumId w:val="6"/>
-  </w:num>
-  <w:num w:numId="17">
-    <w:abstractNumId w:val="0"/>
+  <w:num w:numId="21" w16cid:durableId="813837487">
+    <w:abstractNumId w:val="11"/>
   </w:num>
 </w:numbering>
 </file>

</xml_diff>